<commit_message>
sample paymnet gateway integration
</commit_message>
<xml_diff>
--- a/gitCommandUsage.docx
+++ b/gitCommandUsage.docx
@@ -14,6 +14,7 @@
           <w:szCs w:val="40"/>
         </w:rPr>
       </w:pPr>
+      <w:proofErr w:type="spellStart"/>
       <w:r>
         <w:rPr>
           <w:rFonts w:asciiTheme="minorHAnsi" w:hAnsiTheme="minorHAnsi" w:cs="Courier New"/>
@@ -21,7 +22,17 @@
           <w:sz w:val="40"/>
           <w:szCs w:val="40"/>
         </w:rPr>
-        <w:t>FreshWrapp Summary Document</w:t>
+        <w:t>FreshWrapp</w:t>
+      </w:r>
+      <w:proofErr w:type="spellEnd"/>
+      <w:r>
+        <w:rPr>
+          <w:rFonts w:asciiTheme="minorHAnsi" w:hAnsiTheme="minorHAnsi" w:cs="Courier New"/>
+          <w:b/>
+          <w:sz w:val="40"/>
+          <w:szCs w:val="40"/>
+        </w:rPr>
+        <w:t xml:space="preserve"> Summary Document</w:t>
       </w:r>
     </w:p>
     <w:p>
@@ -46,12 +57,21 @@
           <w:b/>
         </w:rPr>
       </w:pPr>
+      <w:proofErr w:type="spellStart"/>
       <w:r>
         <w:rPr>
           <w:rFonts w:ascii="Courier New" w:hAnsi="Courier New" w:cs="Courier New"/>
           <w:b/>
         </w:rPr>
-        <w:t>Git command Usage Section 1</w:t>
+        <w:t>Git</w:t>
+      </w:r>
+      <w:proofErr w:type="spellEnd"/>
+      <w:r>
+        <w:rPr>
+          <w:rFonts w:ascii="Courier New" w:hAnsi="Courier New" w:cs="Courier New"/>
+          <w:b/>
+        </w:rPr>
+        <w:t xml:space="preserve"> command Usage Section 1</w:t>
       </w:r>
     </w:p>
     <w:p>
@@ -109,6 +129,7 @@
                 <w:color w:val="FFFFFF"/>
               </w:rPr>
             </w:pPr>
+            <w:proofErr w:type="spellStart"/>
             <w:r>
               <w:rPr>
                 <w:rFonts w:ascii="Calibri" w:eastAsia="Times New Roman" w:hAnsi="Calibri" w:cs="Times New Roman"/>
@@ -116,6 +137,7 @@
               </w:rPr>
               <w:t>S.No</w:t>
             </w:r>
+            <w:proofErr w:type="spellEnd"/>
           </w:p>
         </w:tc>
         <w:tc>
@@ -139,6 +161,7 @@
                 <w:color w:val="FFFFFF"/>
               </w:rPr>
             </w:pPr>
+            <w:proofErr w:type="spellStart"/>
             <w:r>
               <w:rPr>
                 <w:rFonts w:ascii="Calibri" w:eastAsia="Times New Roman" w:hAnsi="Calibri" w:cs="Times New Roman"/>
@@ -146,6 +169,7 @@
               </w:rPr>
               <w:t>Descipion</w:t>
             </w:r>
+            <w:proofErr w:type="spellEnd"/>
           </w:p>
         </w:tc>
         <w:tc>
@@ -273,7 +297,23 @@
                 <w:rFonts w:ascii="Calibri" w:eastAsia="Times New Roman" w:hAnsi="Calibri" w:cs="Times New Roman"/>
                 <w:color w:val="000000"/>
               </w:rPr>
-              <w:t xml:space="preserve">pull fresh code from the git server </w:t>
+              <w:t xml:space="preserve">pull fresh code from the </w:t>
+            </w:r>
+            <w:proofErr w:type="spellStart"/>
+            <w:r>
+              <w:rPr>
+                <w:rFonts w:ascii="Calibri" w:eastAsia="Times New Roman" w:hAnsi="Calibri" w:cs="Times New Roman"/>
+                <w:color w:val="000000"/>
+              </w:rPr>
+              <w:t>git</w:t>
+            </w:r>
+            <w:proofErr w:type="spellEnd"/>
+            <w:r>
+              <w:rPr>
+                <w:rFonts w:ascii="Calibri" w:eastAsia="Times New Roman" w:hAnsi="Calibri" w:cs="Times New Roman"/>
+                <w:color w:val="000000"/>
+              </w:rPr>
+              <w:t xml:space="preserve"> server </w:t>
             </w:r>
           </w:p>
         </w:tc>
@@ -303,7 +343,23 @@
                 <w:rFonts w:ascii="Calibri" w:eastAsia="Times New Roman" w:hAnsi="Calibri" w:cs="Times New Roman"/>
                 <w:color w:val="000000"/>
               </w:rPr>
-              <w:t xml:space="preserve"> git clone </w:t>
+              <w:t xml:space="preserve"> </w:t>
+            </w:r>
+            <w:proofErr w:type="spellStart"/>
+            <w:r>
+              <w:rPr>
+                <w:rFonts w:ascii="Calibri" w:eastAsia="Times New Roman" w:hAnsi="Calibri" w:cs="Times New Roman"/>
+                <w:color w:val="000000"/>
+              </w:rPr>
+              <w:t>git</w:t>
+            </w:r>
+            <w:proofErr w:type="spellEnd"/>
+            <w:r>
+              <w:rPr>
+                <w:rFonts w:ascii="Calibri" w:eastAsia="Times New Roman" w:hAnsi="Calibri" w:cs="Times New Roman"/>
+                <w:color w:val="000000"/>
+              </w:rPr>
+              <w:t xml:space="preserve"> clone </w:t>
             </w:r>
             <w:r>
               <w:rPr>
@@ -479,7 +535,25 @@
                 <w:rFonts w:ascii="Calibri" w:eastAsia="Times New Roman" w:hAnsi="Calibri" w:cs="Times New Roman"/>
                 <w:color w:val="000000"/>
               </w:rPr>
-              <w:t>• git add .</w:t>
+              <w:t xml:space="preserve">• </w:t>
+            </w:r>
+            <w:proofErr w:type="spellStart"/>
+            <w:proofErr w:type="gramStart"/>
+            <w:r>
+              <w:rPr>
+                <w:rFonts w:ascii="Calibri" w:eastAsia="Times New Roman" w:hAnsi="Calibri" w:cs="Times New Roman"/>
+                <w:color w:val="000000"/>
+              </w:rPr>
+              <w:t>git</w:t>
+            </w:r>
+            <w:proofErr w:type="spellEnd"/>
+            <w:proofErr w:type="gramEnd"/>
+            <w:r>
+              <w:rPr>
+                <w:rFonts w:ascii="Calibri" w:eastAsia="Times New Roman" w:hAnsi="Calibri" w:cs="Times New Roman"/>
+                <w:color w:val="000000"/>
+              </w:rPr>
+              <w:t xml:space="preserve"> add .</w:t>
             </w:r>
             <w:r>
               <w:rPr>
@@ -487,7 +561,23 @@
                 <w:color w:val="000000"/>
               </w:rPr>
               <w:br/>
-              <w:t>• git commit -m "Code commit changes"</w:t>
+              <w:t xml:space="preserve">• </w:t>
+            </w:r>
+            <w:proofErr w:type="spellStart"/>
+            <w:r>
+              <w:rPr>
+                <w:rFonts w:ascii="Calibri" w:eastAsia="Times New Roman" w:hAnsi="Calibri" w:cs="Times New Roman"/>
+                <w:color w:val="000000"/>
+              </w:rPr>
+              <w:t>git</w:t>
+            </w:r>
+            <w:proofErr w:type="spellEnd"/>
+            <w:r>
+              <w:rPr>
+                <w:rFonts w:ascii="Calibri" w:eastAsia="Times New Roman" w:hAnsi="Calibri" w:cs="Times New Roman"/>
+                <w:color w:val="000000"/>
+              </w:rPr>
+              <w:t xml:space="preserve"> commit -m "Code commit changes"</w:t>
             </w:r>
             <w:r>
               <w:rPr>
@@ -495,7 +585,23 @@
                 <w:color w:val="000000"/>
               </w:rPr>
               <w:br/>
-              <w:t xml:space="preserve">• git push </w:t>
+              <w:t xml:space="preserve">• </w:t>
+            </w:r>
+            <w:proofErr w:type="spellStart"/>
+            <w:r>
+              <w:rPr>
+                <w:rFonts w:ascii="Calibri" w:eastAsia="Times New Roman" w:hAnsi="Calibri" w:cs="Times New Roman"/>
+                <w:color w:val="000000"/>
+              </w:rPr>
+              <w:t>git</w:t>
+            </w:r>
+            <w:proofErr w:type="spellEnd"/>
+            <w:r>
+              <w:rPr>
+                <w:rFonts w:ascii="Calibri" w:eastAsia="Times New Roman" w:hAnsi="Calibri" w:cs="Times New Roman"/>
+                <w:color w:val="000000"/>
+              </w:rPr>
+              <w:t xml:space="preserve"> push </w:t>
             </w:r>
           </w:p>
         </w:tc>
@@ -586,7 +692,23 @@
                 <w:rFonts w:ascii="Calibri" w:eastAsia="Times New Roman" w:hAnsi="Calibri" w:cs="Times New Roman"/>
                 <w:color w:val="000000"/>
               </w:rPr>
-              <w:t xml:space="preserve">Getting fresh copy from git server </w:t>
+              <w:t xml:space="preserve">Getting fresh copy from </w:t>
+            </w:r>
+            <w:proofErr w:type="spellStart"/>
+            <w:r>
+              <w:rPr>
+                <w:rFonts w:ascii="Calibri" w:eastAsia="Times New Roman" w:hAnsi="Calibri" w:cs="Times New Roman"/>
+                <w:color w:val="000000"/>
+              </w:rPr>
+              <w:t>git</w:t>
+            </w:r>
+            <w:proofErr w:type="spellEnd"/>
+            <w:r>
+              <w:rPr>
+                <w:rFonts w:ascii="Calibri" w:eastAsia="Times New Roman" w:hAnsi="Calibri" w:cs="Times New Roman"/>
+                <w:color w:val="000000"/>
+              </w:rPr>
+              <w:t xml:space="preserve"> server </w:t>
             </w:r>
           </w:p>
         </w:tc>
@@ -616,7 +738,23 @@
                 <w:rFonts w:ascii="Calibri" w:eastAsia="Times New Roman" w:hAnsi="Calibri" w:cs="Times New Roman"/>
                 <w:color w:val="000000"/>
               </w:rPr>
-              <w:t>• git fetch origin</w:t>
+              <w:t xml:space="preserve">• </w:t>
+            </w:r>
+            <w:proofErr w:type="spellStart"/>
+            <w:r>
+              <w:rPr>
+                <w:rFonts w:ascii="Calibri" w:eastAsia="Times New Roman" w:hAnsi="Calibri" w:cs="Times New Roman"/>
+                <w:color w:val="000000"/>
+              </w:rPr>
+              <w:t>git</w:t>
+            </w:r>
+            <w:proofErr w:type="spellEnd"/>
+            <w:r>
+              <w:rPr>
+                <w:rFonts w:ascii="Calibri" w:eastAsia="Times New Roman" w:hAnsi="Calibri" w:cs="Times New Roman"/>
+                <w:color w:val="000000"/>
+              </w:rPr>
+              <w:t xml:space="preserve"> fetch origin</w:t>
             </w:r>
             <w:r>
               <w:rPr>
@@ -624,7 +762,23 @@
                 <w:color w:val="000000"/>
               </w:rPr>
               <w:br/>
-              <w:t>• git reset --hard origin/master</w:t>
+              <w:t xml:space="preserve">• </w:t>
+            </w:r>
+            <w:proofErr w:type="spellStart"/>
+            <w:r>
+              <w:rPr>
+                <w:rFonts w:ascii="Calibri" w:eastAsia="Times New Roman" w:hAnsi="Calibri" w:cs="Times New Roman"/>
+                <w:color w:val="000000"/>
+              </w:rPr>
+              <w:t>git</w:t>
+            </w:r>
+            <w:proofErr w:type="spellEnd"/>
+            <w:r>
+              <w:rPr>
+                <w:rFonts w:ascii="Calibri" w:eastAsia="Times New Roman" w:hAnsi="Calibri" w:cs="Times New Roman"/>
+                <w:color w:val="000000"/>
+              </w:rPr>
+              <w:t xml:space="preserve"> reset --hard origin/master</w:t>
             </w:r>
             <w:r>
               <w:rPr>
@@ -632,7 +786,23 @@
                 <w:color w:val="000000"/>
               </w:rPr>
               <w:br/>
-              <w:t xml:space="preserve">• git clean -f -d </w:t>
+              <w:t xml:space="preserve">• </w:t>
+            </w:r>
+            <w:proofErr w:type="spellStart"/>
+            <w:r>
+              <w:rPr>
+                <w:rFonts w:ascii="Calibri" w:eastAsia="Times New Roman" w:hAnsi="Calibri" w:cs="Times New Roman"/>
+                <w:color w:val="000000"/>
+              </w:rPr>
+              <w:t>git</w:t>
+            </w:r>
+            <w:proofErr w:type="spellEnd"/>
+            <w:r>
+              <w:rPr>
+                <w:rFonts w:ascii="Calibri" w:eastAsia="Times New Roman" w:hAnsi="Calibri" w:cs="Times New Roman"/>
+                <w:color w:val="000000"/>
+              </w:rPr>
+              <w:t xml:space="preserve"> clean -f -d </w:t>
             </w:r>
           </w:p>
         </w:tc>
@@ -726,11 +896,19 @@
                 <w:rFonts w:ascii="Courier New" w:hAnsi="Courier New" w:cs="Courier New"/>
               </w:rPr>
             </w:pPr>
-            <w:r>
-              <w:rPr>
-                <w:rFonts w:ascii="Courier New" w:hAnsi="Courier New" w:cs="Courier New"/>
-              </w:rPr>
-              <w:t xml:space="preserve">Git Hub Link </w:t>
+            <w:proofErr w:type="spellStart"/>
+            <w:r>
+              <w:rPr>
+                <w:rFonts w:ascii="Courier New" w:hAnsi="Courier New" w:cs="Courier New"/>
+              </w:rPr>
+              <w:t>Git</w:t>
+            </w:r>
+            <w:proofErr w:type="spellEnd"/>
+            <w:r>
+              <w:rPr>
+                <w:rFonts w:ascii="Courier New" w:hAnsi="Courier New" w:cs="Courier New"/>
+              </w:rPr>
+              <w:t xml:space="preserve"> Hub Link </w:t>
             </w:r>
           </w:p>
           <w:p>
@@ -897,6 +1075,84 @@
         </w:rPr>
       </w:pPr>
     </w:p>
+    <w:tbl>
+      <w:tblPr>
+        <w:tblStyle w:val="TableGrid"/>
+        <w:tblW w:w="0" w:type="auto"/>
+        <w:tblLook w:val="04A0" w:firstRow="1" w:lastRow="0" w:firstColumn="1" w:lastColumn="0" w:noHBand="0" w:noVBand="1"/>
+      </w:tblPr>
+      <w:tblGrid>
+        <w:gridCol w:w="9227"/>
+      </w:tblGrid>
+      <w:tr>
+        <w:tc>
+          <w:tcPr>
+            <w:tcW w:w="9227" w:type="dxa"/>
+          </w:tcPr>
+          <w:p>
+            <w:pPr>
+              <w:pStyle w:val="PlainText"/>
+              <w:rPr>
+                <w:rFonts w:ascii="Courier New" w:hAnsi="Courier New" w:cs="Courier New"/>
+              </w:rPr>
+            </w:pPr>
+            <w:r>
+              <w:rPr>
+                <w:rFonts w:ascii="Courier New" w:hAnsi="Courier New" w:cs="Courier New"/>
+              </w:rPr>
+              <w:t xml:space="preserve">Test account </w:t>
+            </w:r>
+          </w:p>
+          <w:p>
+            <w:pPr>
+              <w:pStyle w:val="PlainText"/>
+              <w:rPr>
+                <w:rFonts w:ascii="Courier New" w:hAnsi="Courier New" w:cs="Courier New"/>
+              </w:rPr>
+            </w:pPr>
+            <w:hyperlink r:id="rId7" w:history="1">
+              <w:r>
+                <w:rPr>
+                  <w:rStyle w:val="Hyperlink"/>
+                  <w:rFonts w:ascii="Courier New" w:hAnsi="Courier New" w:cs="Courier New"/>
+                </w:rPr>
+                <w:t>freshwrap@gmail.com</w:t>
+              </w:r>
+            </w:hyperlink>
+          </w:p>
+          <w:p>
+            <w:pPr>
+              <w:pStyle w:val="PlainText"/>
+              <w:rPr>
+                <w:rFonts w:ascii="Courier New" w:hAnsi="Courier New" w:cs="Courier New"/>
+              </w:rPr>
+            </w:pPr>
+            <w:r>
+              <w:rPr>
+                <w:rFonts w:ascii="Courier New" w:hAnsi="Courier New" w:cs="Courier New"/>
+              </w:rPr>
+              <w:t>123456</w:t>
+            </w:r>
+          </w:p>
+          <w:p>
+            <w:pPr>
+              <w:pStyle w:val="PlainText"/>
+              <w:rPr>
+                <w:rFonts w:ascii="Courier New" w:hAnsi="Courier New" w:cs="Courier New"/>
+              </w:rPr>
+            </w:pPr>
+          </w:p>
+          <w:p>
+            <w:pPr>
+              <w:pStyle w:val="PlainText"/>
+              <w:rPr>
+                <w:rFonts w:ascii="Courier New" w:hAnsi="Courier New" w:cs="Courier New"/>
+              </w:rPr>
+            </w:pPr>
+          </w:p>
+        </w:tc>
+      </w:tr>
+    </w:tbl>
     <w:p>
       <w:pPr>
         <w:pStyle w:val="PlainText"/>
@@ -904,46 +1160,248 @@
           <w:rFonts w:ascii="Courier New" w:hAnsi="Courier New" w:cs="Courier New"/>
         </w:rPr>
       </w:pPr>
+    </w:p>
+    <w:p>
+      <w:pPr>
+        <w:pStyle w:val="PlainText"/>
+        <w:rPr>
+          <w:rFonts w:ascii="Courier New" w:hAnsi="Courier New" w:cs="Courier New"/>
+        </w:rPr>
+      </w:pPr>
+    </w:p>
+    <w:tbl>
+      <w:tblPr>
+        <w:tblStyle w:val="TableGrid"/>
+        <w:tblW w:w="0" w:type="auto"/>
+        <w:tblLook w:val="04A0" w:firstRow="1" w:lastRow="0" w:firstColumn="1" w:lastColumn="0" w:noHBand="0" w:noVBand="1"/>
+      </w:tblPr>
+      <w:tblGrid>
+        <w:gridCol w:w="9227"/>
+      </w:tblGrid>
+      <w:tr>
+        <w:tc>
+          <w:tcPr>
+            <w:tcW w:w="9227" w:type="dxa"/>
+          </w:tcPr>
+          <w:p>
+            <w:pPr>
+              <w:pStyle w:val="PlainText"/>
+              <w:rPr>
+                <w:rFonts w:ascii="Courier New" w:hAnsi="Courier New" w:cs="Courier New"/>
+                <w:b/>
+              </w:rPr>
+            </w:pPr>
+            <w:r>
+              <w:rPr>
+                <w:rFonts w:ascii="Courier New" w:hAnsi="Courier New" w:cs="Courier New"/>
+                <w:b/>
+              </w:rPr>
+              <w:t xml:space="preserve">Admin chat panel </w:t>
+            </w:r>
+          </w:p>
+          <w:p>
+            <w:pPr>
+              <w:pStyle w:val="PlainText"/>
+              <w:rPr>
+                <w:rFonts w:ascii="Courier New" w:hAnsi="Courier New" w:cs="Courier New"/>
+              </w:rPr>
+            </w:pPr>
+            <w:r>
+              <w:rPr>
+                <w:rFonts w:ascii="Courier New" w:hAnsi="Courier New" w:cs="Courier New"/>
+              </w:rPr>
+              <w:t xml:space="preserve">admin </w:t>
+            </w:r>
+          </w:p>
+          <w:p>
+            <w:pPr>
+              <w:pStyle w:val="PlainText"/>
+              <w:rPr>
+                <w:rFonts w:ascii="Courier New" w:hAnsi="Courier New" w:cs="Courier New"/>
+              </w:rPr>
+            </w:pPr>
+            <w:r>
+              <w:rPr>
+                <w:rFonts w:ascii="Courier New" w:hAnsi="Courier New" w:cs="Courier New"/>
+              </w:rPr>
+              <w:t>admin1996</w:t>
+            </w:r>
+          </w:p>
+          <w:p>
+            <w:pPr>
+              <w:pStyle w:val="PlainText"/>
+              <w:rPr>
+                <w:rFonts w:ascii="Courier New" w:hAnsi="Courier New" w:cs="Courier New"/>
+              </w:rPr>
+            </w:pPr>
+          </w:p>
+        </w:tc>
+      </w:tr>
+    </w:tbl>
+    <w:p>
+      <w:pPr>
+        <w:pStyle w:val="PlainText"/>
+        <w:rPr>
+          <w:rFonts w:ascii="Courier New" w:hAnsi="Courier New" w:cs="Courier New"/>
+        </w:rPr>
+      </w:pPr>
+    </w:p>
+    <w:p>
+      <w:pPr>
+        <w:pStyle w:val="PlainText"/>
+        <w:rPr>
+          <w:rFonts w:ascii="Courier New" w:hAnsi="Courier New" w:cs="Courier New"/>
+        </w:rPr>
+      </w:pPr>
+    </w:p>
+    <w:p>
+      <w:pPr>
+        <w:pStyle w:val="PlainText"/>
+        <w:rPr>
+          <w:rFonts w:ascii="Courier New" w:hAnsi="Courier New" w:cs="Courier New"/>
+        </w:rPr>
+      </w:pPr>
       <w:r>
         <w:rPr>
           <w:rFonts w:ascii="Courier New" w:hAnsi="Courier New" w:cs="Courier New"/>
         </w:rPr>
-        <w:t xml:space="preserve">Test account </w:t>
+        <w:t xml:space="preserve">3 – Payment gateway test account </w:t>
       </w:r>
     </w:p>
-    <w:p>
-      <w:pPr>
-        <w:pStyle w:val="PlainText"/>
-        <w:rPr>
-          <w:rFonts w:ascii="Courier New" w:hAnsi="Courier New" w:cs="Courier New"/>
-        </w:rPr>
-      </w:pPr>
-      <w:hyperlink r:id="rId7" w:history="1">
-        <w:r>
-          <w:rPr>
-            <w:rStyle w:val="Hyperlink"/>
-            <w:rFonts w:ascii="Courier New" w:hAnsi="Courier New" w:cs="Courier New"/>
-          </w:rPr>
-          <w:t>freshwrap@gmail.com</w:t>
-        </w:r>
-      </w:hyperlink>
-    </w:p>
-    <w:p>
-      <w:pPr>
-        <w:pStyle w:val="PlainText"/>
-        <w:rPr>
-          <w:rFonts w:ascii="Courier New" w:hAnsi="Courier New" w:cs="Courier New"/>
-        </w:rPr>
-      </w:pPr>
-      <w:r>
-        <w:rPr>
-          <w:rFonts w:ascii="Courier New" w:hAnsi="Courier New" w:cs="Courier New"/>
-        </w:rPr>
-        <w:t>123456</w:t>
-      </w:r>
-      <w:bookmarkStart w:id="0" w:name="_GoBack"/>
-      <w:bookmarkEnd w:id="0"/>
-    </w:p>
+    <w:tbl>
+      <w:tblPr>
+        <w:tblStyle w:val="TableGrid"/>
+        <w:tblW w:w="0" w:type="auto"/>
+        <w:tblLook w:val="04A0" w:firstRow="1" w:lastRow="0" w:firstColumn="1" w:lastColumn="0" w:noHBand="0" w:noVBand="1"/>
+      </w:tblPr>
+      <w:tblGrid>
+        <w:gridCol w:w="9227"/>
+      </w:tblGrid>
+      <w:tr>
+        <w:tc>
+          <w:tcPr>
+            <w:tcW w:w="9227" w:type="dxa"/>
+          </w:tcPr>
+          <w:p>
+            <w:pPr>
+              <w:pStyle w:val="PlainText"/>
+              <w:rPr>
+                <w:rFonts w:ascii="Courier New" w:hAnsi="Courier New" w:cs="Courier New"/>
+              </w:rPr>
+            </w:pPr>
+            <w:hyperlink r:id="rId8" w:history="1">
+              <w:r>
+                <w:rPr>
+                  <w:rStyle w:val="Hyperlink"/>
+                  <w:rFonts w:ascii="Courier New" w:hAnsi="Courier New" w:cs="Courier New"/>
+                </w:rPr>
+                <w:t>http://localhost/FreshWrapCode/freshwrap_version1.0/xxx/PaymentGateway/paypal_integration_php/products.php</w:t>
+              </w:r>
+            </w:hyperlink>
+          </w:p>
+          <w:p>
+            <w:pPr>
+              <w:pStyle w:val="PlainText"/>
+              <w:rPr>
+                <w:rFonts w:ascii="Courier New" w:hAnsi="Courier New" w:cs="Courier New"/>
+              </w:rPr>
+            </w:pPr>
+          </w:p>
+          <w:p>
+            <w:pPr>
+              <w:pStyle w:val="PlainText"/>
+              <w:rPr>
+                <w:rFonts w:ascii="Courier New" w:hAnsi="Courier New" w:cs="Courier New"/>
+                <w:b/>
+              </w:rPr>
+            </w:pPr>
+            <w:r>
+              <w:rPr>
+                <w:rFonts w:ascii="Courier New" w:hAnsi="Courier New" w:cs="Courier New"/>
+                <w:b/>
+              </w:rPr>
+              <w:t xml:space="preserve">Seller account </w:t>
+            </w:r>
+          </w:p>
+          <w:p>
+            <w:pPr>
+              <w:pStyle w:val="PlainText"/>
+              <w:rPr>
+                <w:rFonts w:ascii="Courier New" w:hAnsi="Courier New" w:cs="Courier New"/>
+              </w:rPr>
+            </w:pPr>
+            <w:hyperlink r:id="rId9" w:history="1">
+              <w:r>
+                <w:rPr>
+                  <w:rStyle w:val="Hyperlink"/>
+                  <w:rFonts w:ascii="Courier New" w:hAnsi="Courier New" w:cs="Courier New"/>
+                </w:rPr>
+                <w:t>Sanjeev25bhatt@gmail.com</w:t>
+              </w:r>
+            </w:hyperlink>
+            <w:bookmarkStart w:id="0" w:name="_GoBack"/>
+            <w:bookmarkEnd w:id="0"/>
+          </w:p>
+          <w:p>
+            <w:pPr>
+              <w:pStyle w:val="PlainText"/>
+              <w:rPr>
+                <w:rFonts w:ascii="Courier New" w:hAnsi="Courier New" w:cs="Courier New"/>
+                <w:b/>
+              </w:rPr>
+            </w:pPr>
+            <w:r>
+              <w:rPr>
+                <w:rFonts w:ascii="Courier New" w:hAnsi="Courier New" w:cs="Courier New"/>
+                <w:b/>
+              </w:rPr>
+              <w:t>Buyer account</w:t>
+            </w:r>
+          </w:p>
+          <w:p>
+            <w:pPr>
+              <w:pStyle w:val="PlainText"/>
+              <w:rPr>
+                <w:rFonts w:ascii="Courier New" w:hAnsi="Courier New" w:cs="Courier New"/>
+              </w:rPr>
+            </w:pPr>
+            <w:hyperlink r:id="rId10" w:history="1">
+              <w:r>
+                <w:rPr>
+                  <w:rStyle w:val="Hyperlink"/>
+                  <w:rFonts w:ascii="Courier New" w:hAnsi="Courier New" w:cs="Courier New"/>
+                </w:rPr>
+                <w:t>Sanjeev24bhatt@gmail.com</w:t>
+              </w:r>
+            </w:hyperlink>
+          </w:p>
+          <w:p>
+            <w:pPr>
+              <w:pStyle w:val="PlainText"/>
+              <w:rPr>
+                <w:rFonts w:ascii="Courier New" w:hAnsi="Courier New" w:cs="Courier New"/>
+              </w:rPr>
+            </w:pPr>
+          </w:p>
+          <w:p>
+            <w:pPr>
+              <w:pStyle w:val="PlainText"/>
+              <w:rPr>
+                <w:rFonts w:ascii="Courier New" w:hAnsi="Courier New" w:cs="Courier New"/>
+              </w:rPr>
+            </w:pPr>
+          </w:p>
+          <w:p>
+            <w:pPr>
+              <w:pStyle w:val="PlainText"/>
+              <w:rPr>
+                <w:rFonts w:ascii="Courier New" w:hAnsi="Courier New" w:cs="Courier New"/>
+              </w:rPr>
+            </w:pPr>
+          </w:p>
+        </w:tc>
+      </w:tr>
+    </w:tbl>
     <w:p>
       <w:pPr>
         <w:pStyle w:val="PlainText"/>

</xml_diff>

<commit_message>
1.sql added and review comments updated
</commit_message>
<xml_diff>
--- a/gitCommandUsage.docx
+++ b/gitCommandUsage.docx
@@ -1784,6 +1784,307 @@
         </w:rPr>
       </w:pPr>
     </w:p>
+    <w:tbl>
+      <w:tblPr/>
+      <w:tblGrid>
+        <w:gridCol w:w="9227"/>
+      </w:tblGrid>
+      <w:tr>
+        <w:trPr>
+          <w:trHeight w:val="1" w:hRule="atLeast"/>
+          <w:jc w:val="left"/>
+        </w:trPr>
+        <w:tc>
+          <w:tcPr>
+            <w:tcW w:w="9227" w:type="dxa"/>
+            <w:tcBorders>
+              <w:top w:val="single" w:color="000000" w:sz="4"/>
+              <w:left w:val="single" w:color="000000" w:sz="4"/>
+              <w:bottom w:val="single" w:color="000000" w:sz="4"/>
+              <w:right w:val="single" w:color="000000" w:sz="4"/>
+            </w:tcBorders>
+            <w:shd w:color="000000" w:fill="ffffff" w:val="clear"/>
+            <w:tcMar>
+              <w:left w:w="108" w:type="dxa"/>
+              <w:right w:w="108" w:type="dxa"/>
+            </w:tcMar>
+            <w:vAlign w:val="top"/>
+          </w:tcPr>
+          <w:p>
+            <w:pPr>
+              <w:spacing w:before="0" w:after="0" w:line="240"/>
+              <w:ind w:right="0" w:left="0" w:firstLine="0"/>
+              <w:jc w:val="left"/>
+              <w:rPr>
+                <w:rFonts w:ascii="Courier New" w:hAnsi="Courier New" w:cs="Courier New" w:eastAsia="Courier New"/>
+                <w:b/>
+                <w:color w:val="auto"/>
+                <w:spacing w:val="0"/>
+                <w:position w:val="0"/>
+                <w:sz w:val="21"/>
+                <w:shd w:fill="auto" w:val="clear"/>
+              </w:rPr>
+            </w:pPr>
+            <w:r>
+              <w:rPr>
+                <w:rFonts w:ascii="Courier New" w:hAnsi="Courier New" w:cs="Courier New" w:eastAsia="Courier New"/>
+                <w:b/>
+                <w:color w:val="auto"/>
+                <w:spacing w:val="0"/>
+                <w:position w:val="0"/>
+                <w:sz w:val="21"/>
+                <w:shd w:fill="auto" w:val="clear"/>
+              </w:rPr>
+              <w:t xml:space="preserve">user test Account </w:t>
+            </w:r>
+          </w:p>
+          <w:p>
+            <w:pPr>
+              <w:spacing w:before="0" w:after="0" w:line="240"/>
+              <w:ind w:right="0" w:left="0" w:firstLine="0"/>
+              <w:jc w:val="left"/>
+              <w:rPr>
+                <w:rFonts w:ascii="Courier New" w:hAnsi="Courier New" w:cs="Courier New" w:eastAsia="Courier New"/>
+                <w:color w:val="auto"/>
+                <w:spacing w:val="0"/>
+                <w:position w:val="0"/>
+                <w:sz w:val="21"/>
+                <w:shd w:fill="auto" w:val="clear"/>
+              </w:rPr>
+            </w:pPr>
+            <w:r>
+              <w:rPr>
+                <w:rFonts w:ascii="Courier New" w:hAnsi="Courier New" w:cs="Courier New" w:eastAsia="Courier New"/>
+                <w:color w:val="auto"/>
+                <w:spacing w:val="0"/>
+                <w:position w:val="0"/>
+                <w:sz w:val="21"/>
+                <w:shd w:fill="auto" w:val="clear"/>
+              </w:rPr>
+              <w:t xml:space="preserve">-aman@gmail.com</w:t>
+            </w:r>
+          </w:p>
+          <w:p>
+            <w:pPr>
+              <w:spacing w:before="0" w:after="0" w:line="240"/>
+              <w:ind w:right="0" w:left="0" w:firstLine="0"/>
+              <w:jc w:val="left"/>
+              <w:rPr>
+                <w:rFonts w:ascii="Calibri" w:hAnsi="Calibri" w:cs="Calibri" w:eastAsia="Calibri"/>
+                <w:color w:val="auto"/>
+                <w:spacing w:val="0"/>
+                <w:position w:val="0"/>
+                <w:sz w:val="22"/>
+                <w:shd w:fill="auto" w:val="clear"/>
+              </w:rPr>
+            </w:pPr>
+            <w:r>
+              <w:rPr>
+                <w:rFonts w:ascii="Calibri" w:hAnsi="Calibri" w:cs="Calibri" w:eastAsia="Calibri"/>
+                <w:color w:val="auto"/>
+                <w:spacing w:val="0"/>
+                <w:position w:val="0"/>
+                <w:sz w:val="22"/>
+                <w:shd w:fill="auto" w:val="clear"/>
+              </w:rPr>
+              <w:t xml:space="preserve">aman1996</w:t>
+            </w:r>
+          </w:p>
+          <w:p>
+            <w:pPr>
+              <w:spacing w:before="0" w:after="0" w:line="240"/>
+              <w:ind w:right="0" w:left="0" w:firstLine="0"/>
+              <w:jc w:val="left"/>
+              <w:rPr>
+                <w:rFonts w:ascii="Calibri" w:hAnsi="Calibri" w:cs="Calibri" w:eastAsia="Calibri"/>
+                <w:color w:val="auto"/>
+                <w:spacing w:val="0"/>
+                <w:position w:val="0"/>
+                <w:sz w:val="22"/>
+                <w:shd w:fill="auto" w:val="clear"/>
+              </w:rPr>
+            </w:pPr>
+            <w:r>
+              <w:rPr>
+                <w:rFonts w:ascii="Calibri" w:hAnsi="Calibri" w:cs="Calibri" w:eastAsia="Calibri"/>
+                <w:color w:val="auto"/>
+                <w:spacing w:val="0"/>
+                <w:position w:val="0"/>
+                <w:sz w:val="22"/>
+                <w:shd w:fill="auto" w:val="clear"/>
+              </w:rPr>
+              <w:t xml:space="preserve">- ashu@gmail.com</w:t>
+            </w:r>
+          </w:p>
+          <w:p>
+            <w:pPr>
+              <w:spacing w:before="0" w:after="0" w:line="240"/>
+              <w:ind w:right="0" w:left="0" w:firstLine="0"/>
+              <w:jc w:val="left"/>
+              <w:rPr>
+                <w:rFonts w:ascii="Calibri" w:hAnsi="Calibri" w:cs="Calibri" w:eastAsia="Calibri"/>
+                <w:color w:val="auto"/>
+                <w:spacing w:val="0"/>
+                <w:position w:val="0"/>
+                <w:sz w:val="22"/>
+                <w:shd w:fill="auto" w:val="clear"/>
+              </w:rPr>
+            </w:pPr>
+            <w:r>
+              <w:rPr>
+                <w:rFonts w:ascii="Calibri" w:hAnsi="Calibri" w:cs="Calibri" w:eastAsia="Calibri"/>
+                <w:color w:val="auto"/>
+                <w:spacing w:val="0"/>
+                <w:position w:val="0"/>
+                <w:sz w:val="22"/>
+                <w:shd w:fill="auto" w:val="clear"/>
+              </w:rPr>
+              <w:t xml:space="preserve">ashu2002</w:t>
+            </w:r>
+          </w:p>
+          <w:p>
+            <w:pPr>
+              <w:spacing w:before="0" w:after="0" w:line="240"/>
+              <w:ind w:right="0" w:left="0" w:firstLine="0"/>
+              <w:jc w:val="left"/>
+              <w:rPr>
+                <w:rFonts w:ascii="Calibri" w:hAnsi="Calibri" w:cs="Calibri" w:eastAsia="Calibri"/>
+                <w:color w:val="auto"/>
+                <w:spacing w:val="0"/>
+                <w:position w:val="0"/>
+                <w:sz w:val="22"/>
+                <w:shd w:fill="auto" w:val="clear"/>
+              </w:rPr>
+            </w:pPr>
+            <w:r>
+              <w:rPr>
+                <w:rFonts w:ascii="Calibri" w:hAnsi="Calibri" w:cs="Calibri" w:eastAsia="Calibri"/>
+                <w:color w:val="auto"/>
+                <w:spacing w:val="0"/>
+                <w:position w:val="0"/>
+                <w:sz w:val="22"/>
+                <w:shd w:fill="auto" w:val="clear"/>
+              </w:rPr>
+              <w:t xml:space="preserve">-vicky@gmail.com</w:t>
+            </w:r>
+          </w:p>
+          <w:p>
+            <w:pPr>
+              <w:spacing w:before="0" w:after="0" w:line="240"/>
+              <w:ind w:right="0" w:left="0" w:firstLine="0"/>
+              <w:jc w:val="left"/>
+              <w:rPr>
+                <w:color w:val="auto"/>
+                <w:spacing w:val="0"/>
+                <w:position w:val="0"/>
+                <w:shd w:fill="auto" w:val="clear"/>
+              </w:rPr>
+            </w:pPr>
+            <w:r>
+              <w:rPr>
+                <w:rFonts w:ascii="Calibri" w:hAnsi="Calibri" w:cs="Calibri" w:eastAsia="Calibri"/>
+                <w:color w:val="auto"/>
+                <w:spacing w:val="0"/>
+                <w:position w:val="0"/>
+                <w:sz w:val="22"/>
+                <w:shd w:fill="auto" w:val="clear"/>
+              </w:rPr>
+              <w:t xml:space="preserve">vicky1996s</w:t>
+            </w:r>
+          </w:p>
+        </w:tc>
+      </w:tr>
+    </w:tbl>
+    <w:p>
+      <w:pPr>
+        <w:spacing w:before="0" w:after="0" w:line="240"/>
+        <w:ind w:right="0" w:left="0" w:firstLine="0"/>
+        <w:jc w:val="left"/>
+        <w:rPr>
+          <w:rFonts w:ascii="Courier New" w:hAnsi="Courier New" w:cs="Courier New" w:eastAsia="Courier New"/>
+          <w:color w:val="auto"/>
+          <w:spacing w:val="0"/>
+          <w:position w:val="0"/>
+          <w:sz w:val="21"/>
+          <w:shd w:fill="auto" w:val="clear"/>
+        </w:rPr>
+      </w:pPr>
+    </w:p>
+    <w:p>
+      <w:pPr>
+        <w:spacing w:before="0" w:after="0" w:line="240"/>
+        <w:ind w:right="0" w:left="0" w:firstLine="0"/>
+        <w:jc w:val="left"/>
+        <w:rPr>
+          <w:rFonts w:ascii="Courier New" w:hAnsi="Courier New" w:cs="Courier New" w:eastAsia="Courier New"/>
+          <w:color w:val="auto"/>
+          <w:spacing w:val="0"/>
+          <w:position w:val="0"/>
+          <w:sz w:val="21"/>
+          <w:shd w:fill="auto" w:val="clear"/>
+        </w:rPr>
+      </w:pPr>
+    </w:p>
+    <w:p>
+      <w:pPr>
+        <w:spacing w:before="0" w:after="0" w:line="240"/>
+        <w:ind w:right="0" w:left="0" w:firstLine="0"/>
+        <w:jc w:val="left"/>
+        <w:rPr>
+          <w:rFonts w:ascii="Courier New" w:hAnsi="Courier New" w:cs="Courier New" w:eastAsia="Courier New"/>
+          <w:color w:val="auto"/>
+          <w:spacing w:val="0"/>
+          <w:position w:val="0"/>
+          <w:sz w:val="21"/>
+          <w:shd w:fill="auto" w:val="clear"/>
+        </w:rPr>
+      </w:pPr>
+    </w:p>
+    <w:p>
+      <w:pPr>
+        <w:spacing w:before="0" w:after="0" w:line="240"/>
+        <w:ind w:right="0" w:left="0" w:firstLine="0"/>
+        <w:jc w:val="left"/>
+        <w:rPr>
+          <w:rFonts w:ascii="Courier New" w:hAnsi="Courier New" w:cs="Courier New" w:eastAsia="Courier New"/>
+          <w:color w:val="auto"/>
+          <w:spacing w:val="0"/>
+          <w:position w:val="0"/>
+          <w:sz w:val="21"/>
+          <w:shd w:fill="auto" w:val="clear"/>
+        </w:rPr>
+      </w:pPr>
+    </w:p>
+    <w:p>
+      <w:pPr>
+        <w:spacing w:before="0" w:after="0" w:line="240"/>
+        <w:ind w:right="0" w:left="0" w:firstLine="0"/>
+        <w:jc w:val="left"/>
+        <w:rPr>
+          <w:rFonts w:ascii="Courier New" w:hAnsi="Courier New" w:cs="Courier New" w:eastAsia="Courier New"/>
+          <w:color w:val="auto"/>
+          <w:spacing w:val="0"/>
+          <w:position w:val="0"/>
+          <w:sz w:val="21"/>
+          <w:shd w:fill="auto" w:val="clear"/>
+        </w:rPr>
+      </w:pPr>
+    </w:p>
+    <w:p>
+      <w:pPr>
+        <w:spacing w:before="0" w:after="0" w:line="240"/>
+        <w:ind w:right="0" w:left="0" w:firstLine="0"/>
+        <w:jc w:val="left"/>
+        <w:rPr>
+          <w:rFonts w:ascii="Courier New" w:hAnsi="Courier New" w:cs="Courier New" w:eastAsia="Courier New"/>
+          <w:color w:val="auto"/>
+          <w:spacing w:val="0"/>
+          <w:position w:val="0"/>
+          <w:sz w:val="21"/>
+          <w:shd w:fill="auto" w:val="clear"/>
+        </w:rPr>
+      </w:pPr>
+    </w:p>
     <w:p>
       <w:pPr>
         <w:spacing w:before="0" w:after="0" w:line="240"/>
@@ -2074,7 +2375,1447 @@
           </w:p>
         </w:tc>
       </w:tr>
+      <w:tr>
+        <w:trPr>
+          <w:trHeight w:val="1" w:hRule="atLeast"/>
+          <w:jc w:val="left"/>
+        </w:trPr>
+        <w:tc>
+          <w:tcPr>
+            <w:tcW w:w="9227" w:type="dxa"/>
+            <w:tcBorders>
+              <w:top w:val="single" w:color="000000" w:sz="4"/>
+              <w:left w:val="single" w:color="000000" w:sz="4"/>
+              <w:bottom w:val="single" w:color="000000" w:sz="4"/>
+              <w:right w:val="single" w:color="000000" w:sz="4"/>
+            </w:tcBorders>
+            <w:shd w:color="000000" w:fill="ffffff" w:val="clear"/>
+            <w:tcMar>
+              <w:left w:w="108" w:type="dxa"/>
+              <w:right w:w="108" w:type="dxa"/>
+            </w:tcMar>
+            <w:vAlign w:val="top"/>
+          </w:tcPr>
+          <w:p>
+            <w:pPr>
+              <w:spacing w:before="0" w:after="0" w:line="240"/>
+              <w:ind w:right="0" w:left="0" w:firstLine="0"/>
+              <w:jc w:val="left"/>
+              <w:rPr>
+                <w:rFonts w:ascii="Courier New" w:hAnsi="Courier New" w:cs="Courier New" w:eastAsia="Courier New"/>
+                <w:color w:val="auto"/>
+                <w:spacing w:val="0"/>
+                <w:position w:val="0"/>
+                <w:sz w:val="21"/>
+                <w:shd w:fill="auto" w:val="clear"/>
+              </w:rPr>
+            </w:pPr>
+          </w:p>
+          <w:p>
+            <w:pPr>
+              <w:spacing w:before="0" w:after="0" w:line="240"/>
+              <w:ind w:right="0" w:left="0" w:firstLine="0"/>
+              <w:jc w:val="left"/>
+              <w:rPr>
+                <w:rFonts w:ascii="Courier New" w:hAnsi="Courier New" w:cs="Courier New" w:eastAsia="Courier New"/>
+                <w:color w:val="auto"/>
+                <w:spacing w:val="0"/>
+                <w:position w:val="0"/>
+                <w:sz w:val="21"/>
+                <w:shd w:fill="auto" w:val="clear"/>
+              </w:rPr>
+            </w:pPr>
+          </w:p>
+          <w:p>
+            <w:pPr>
+              <w:spacing w:before="0" w:after="0" w:line="240"/>
+              <w:ind w:right="0" w:left="0" w:firstLine="0"/>
+              <w:jc w:val="left"/>
+              <w:rPr>
+                <w:rFonts w:ascii="Courier New" w:hAnsi="Courier New" w:cs="Courier New" w:eastAsia="Courier New"/>
+                <w:color w:val="auto"/>
+                <w:spacing w:val="0"/>
+                <w:position w:val="0"/>
+                <w:sz w:val="21"/>
+                <w:shd w:fill="auto" w:val="clear"/>
+              </w:rPr>
+            </w:pPr>
+          </w:p>
+          <w:p>
+            <w:pPr>
+              <w:spacing w:before="0" w:after="0" w:line="240"/>
+              <w:ind w:right="0" w:left="0" w:firstLine="0"/>
+              <w:jc w:val="left"/>
+              <w:rPr>
+                <w:rFonts w:ascii="Courier New" w:hAnsi="Courier New" w:cs="Courier New" w:eastAsia="Courier New"/>
+                <w:color w:val="auto"/>
+                <w:spacing w:val="0"/>
+                <w:position w:val="0"/>
+                <w:sz w:val="21"/>
+                <w:shd w:fill="auto" w:val="clear"/>
+              </w:rPr>
+            </w:pPr>
+            <w:r>
+              <w:rPr>
+                <w:rFonts w:ascii="Courier New" w:hAnsi="Courier New" w:cs="Courier New" w:eastAsia="Courier New"/>
+                <w:color w:val="auto"/>
+                <w:spacing w:val="0"/>
+                <w:position w:val="0"/>
+                <w:sz w:val="21"/>
+                <w:shd w:fill="auto" w:val="clear"/>
+              </w:rPr>
+              <w:t xml:space="preserve">4 - Running using mysql.bat </w:t>
+            </w:r>
+          </w:p>
+          <w:p>
+            <w:pPr>
+              <w:spacing w:before="0" w:after="0" w:line="240"/>
+              <w:ind w:right="0" w:left="0" w:firstLine="0"/>
+              <w:jc w:val="left"/>
+              <w:rPr>
+                <w:rFonts w:ascii="Courier New" w:hAnsi="Courier New" w:cs="Courier New" w:eastAsia="Courier New"/>
+                <w:color w:val="auto"/>
+                <w:spacing w:val="0"/>
+                <w:position w:val="0"/>
+                <w:sz w:val="21"/>
+                <w:shd w:fill="auto" w:val="clear"/>
+              </w:rPr>
+            </w:pPr>
+            <w:r>
+              <w:rPr>
+                <w:rFonts w:ascii="Courier New" w:hAnsi="Courier New" w:cs="Courier New" w:eastAsia="Courier New"/>
+                <w:color w:val="auto"/>
+                <w:spacing w:val="0"/>
+                <w:position w:val="0"/>
+                <w:sz w:val="21"/>
+                <w:shd w:fill="auto" w:val="clear"/>
+              </w:rPr>
+              <w:t xml:space="preserve">(batch file as input ,1.sql,a_database,myfile.bat) --&gt; kindly dont delete these file</w:t>
+            </w:r>
+          </w:p>
+          <w:p>
+            <w:pPr>
+              <w:spacing w:before="0" w:after="0" w:line="240"/>
+              <w:ind w:right="0" w:left="0" w:firstLine="0"/>
+              <w:jc w:val="left"/>
+              <w:rPr>
+                <w:rFonts w:ascii="Courier New" w:hAnsi="Courier New" w:cs="Courier New" w:eastAsia="Courier New"/>
+                <w:color w:val="auto"/>
+                <w:spacing w:val="0"/>
+                <w:position w:val="0"/>
+                <w:sz w:val="21"/>
+                <w:shd w:fill="auto" w:val="clear"/>
+              </w:rPr>
+            </w:pPr>
+          </w:p>
+          <w:p>
+            <w:pPr>
+              <w:spacing w:before="0" w:after="0" w:line="240"/>
+              <w:ind w:right="0" w:left="0" w:firstLine="0"/>
+              <w:jc w:val="left"/>
+              <w:rPr>
+                <w:rFonts w:ascii="Courier New" w:hAnsi="Courier New" w:cs="Courier New" w:eastAsia="Courier New"/>
+                <w:color w:val="auto"/>
+                <w:spacing w:val="0"/>
+                <w:position w:val="0"/>
+                <w:sz w:val="21"/>
+                <w:shd w:fill="auto" w:val="clear"/>
+              </w:rPr>
+            </w:pPr>
+            <w:r>
+              <w:rPr>
+                <w:rFonts w:ascii="Courier New" w:hAnsi="Courier New" w:cs="Courier New" w:eastAsia="Courier New"/>
+                <w:color w:val="auto"/>
+                <w:spacing w:val="0"/>
+                <w:position w:val="0"/>
+                <w:sz w:val="21"/>
+                <w:shd w:fill="auto" w:val="clear"/>
+              </w:rPr>
+              <w:t xml:space="preserve">- go to commond prompt </w:t>
+            </w:r>
+          </w:p>
+          <w:p>
+            <w:pPr>
+              <w:spacing w:before="0" w:after="0" w:line="240"/>
+              <w:ind w:right="0" w:left="0" w:firstLine="0"/>
+              <w:jc w:val="left"/>
+              <w:rPr>
+                <w:rFonts w:ascii="Courier New" w:hAnsi="Courier New" w:cs="Courier New" w:eastAsia="Courier New"/>
+                <w:color w:val="auto"/>
+                <w:spacing w:val="0"/>
+                <w:position w:val="0"/>
+                <w:sz w:val="21"/>
+                <w:shd w:fill="auto" w:val="clear"/>
+              </w:rPr>
+            </w:pPr>
+            <w:r>
+              <w:rPr>
+                <w:rFonts w:ascii="Courier New" w:hAnsi="Courier New" w:cs="Courier New" w:eastAsia="Courier New"/>
+                <w:color w:val="auto"/>
+                <w:spacing w:val="0"/>
+                <w:position w:val="0"/>
+                <w:sz w:val="21"/>
+                <w:shd w:fill="auto" w:val="clear"/>
+              </w:rPr>
+              <w:t xml:space="preserve">c:&gt; cd C:\xampp\htdocs\sanjeev_test\foodwrap_version1.0</w:t>
+            </w:r>
+          </w:p>
+          <w:p>
+            <w:pPr>
+              <w:spacing w:before="0" w:after="0" w:line="240"/>
+              <w:ind w:right="0" w:left="0" w:firstLine="0"/>
+              <w:jc w:val="left"/>
+              <w:rPr>
+                <w:rFonts w:ascii="Courier New" w:hAnsi="Courier New" w:cs="Courier New" w:eastAsia="Courier New"/>
+                <w:color w:val="auto"/>
+                <w:spacing w:val="0"/>
+                <w:position w:val="0"/>
+                <w:sz w:val="21"/>
+                <w:shd w:fill="auto" w:val="clear"/>
+              </w:rPr>
+            </w:pPr>
+            <w:r>
+              <w:rPr>
+                <w:rFonts w:ascii="Courier New" w:hAnsi="Courier New" w:cs="Courier New" w:eastAsia="Courier New"/>
+                <w:color w:val="auto"/>
+                <w:spacing w:val="0"/>
+                <w:position w:val="0"/>
+                <w:sz w:val="21"/>
+                <w:shd w:fill="auto" w:val="clear"/>
+              </w:rPr>
+              <w:t xml:space="preserve">c: mysql.bat </w:t>
+            </w:r>
+          </w:p>
+        </w:tc>
+      </w:tr>
     </w:tbl>
+    <w:p>
+      <w:pPr>
+        <w:spacing w:before="0" w:after="0" w:line="240"/>
+        <w:ind w:right="0" w:left="0" w:firstLine="0"/>
+        <w:jc w:val="left"/>
+        <w:rPr>
+          <w:rFonts w:ascii="Courier New" w:hAnsi="Courier New" w:cs="Courier New" w:eastAsia="Courier New"/>
+          <w:color w:val="auto"/>
+          <w:spacing w:val="0"/>
+          <w:position w:val="0"/>
+          <w:sz w:val="21"/>
+          <w:shd w:fill="auto" w:val="clear"/>
+        </w:rPr>
+      </w:pPr>
+    </w:p>
+    <w:p>
+      <w:pPr>
+        <w:spacing w:before="0" w:after="0" w:line="240"/>
+        <w:ind w:right="0" w:left="0" w:firstLine="0"/>
+        <w:jc w:val="left"/>
+        <w:rPr>
+          <w:rFonts w:ascii="Courier New" w:hAnsi="Courier New" w:cs="Courier New" w:eastAsia="Courier New"/>
+          <w:color w:val="auto"/>
+          <w:spacing w:val="0"/>
+          <w:position w:val="0"/>
+          <w:sz w:val="21"/>
+          <w:shd w:fill="auto" w:val="clear"/>
+        </w:rPr>
+      </w:pPr>
+    </w:p>
+    <w:p>
+      <w:pPr>
+        <w:spacing w:before="0" w:after="0" w:line="240"/>
+        <w:ind w:right="0" w:left="0" w:firstLine="0"/>
+        <w:jc w:val="left"/>
+        <w:rPr>
+          <w:rFonts w:ascii="Courier New" w:hAnsi="Courier New" w:cs="Courier New" w:eastAsia="Courier New"/>
+          <w:b/>
+          <w:color w:val="auto"/>
+          <w:spacing w:val="0"/>
+          <w:position w:val="0"/>
+          <w:sz w:val="21"/>
+          <w:shd w:fill="auto" w:val="clear"/>
+        </w:rPr>
+      </w:pPr>
+      <w:r>
+        <w:rPr>
+          <w:rFonts w:ascii="Courier New" w:hAnsi="Courier New" w:cs="Courier New" w:eastAsia="Courier New"/>
+          <w:b/>
+          <w:color w:val="auto"/>
+          <w:spacing w:val="0"/>
+          <w:position w:val="0"/>
+          <w:sz w:val="21"/>
+          <w:shd w:fill="auto" w:val="clear"/>
+        </w:rPr>
+        <w:t xml:space="preserve">Chapter 3 :</w:t>
+      </w:r>
+    </w:p>
+    <w:tbl>
+      <w:tblPr/>
+      <w:tblGrid>
+        <w:gridCol w:w="9227"/>
+      </w:tblGrid>
+      <w:tr>
+        <w:trPr>
+          <w:trHeight w:val="1" w:hRule="atLeast"/>
+          <w:jc w:val="left"/>
+        </w:trPr>
+        <w:tc>
+          <w:tcPr>
+            <w:tcW w:w="9227" w:type="dxa"/>
+            <w:tcBorders>
+              <w:top w:val="single" w:color="000000" w:sz="4"/>
+              <w:left w:val="single" w:color="000000" w:sz="4"/>
+              <w:bottom w:val="single" w:color="000000" w:sz="4"/>
+              <w:right w:val="single" w:color="000000" w:sz="4"/>
+            </w:tcBorders>
+            <w:shd w:color="000000" w:fill="ffffff" w:val="clear"/>
+            <w:tcMar>
+              <w:left w:w="108" w:type="dxa"/>
+              <w:right w:w="108" w:type="dxa"/>
+            </w:tcMar>
+            <w:vAlign w:val="top"/>
+          </w:tcPr>
+          <w:p>
+            <w:pPr>
+              <w:spacing w:before="0" w:after="0" w:line="240"/>
+              <w:ind w:right="0" w:left="0" w:firstLine="0"/>
+              <w:jc w:val="left"/>
+              <w:rPr>
+                <w:rFonts w:ascii="Courier New" w:hAnsi="Courier New" w:cs="Courier New" w:eastAsia="Courier New"/>
+                <w:color w:val="auto"/>
+                <w:spacing w:val="0"/>
+                <w:position w:val="0"/>
+                <w:sz w:val="21"/>
+                <w:shd w:fill="auto" w:val="clear"/>
+              </w:rPr>
+            </w:pPr>
+          </w:p>
+          <w:p>
+            <w:pPr>
+              <w:spacing w:before="0" w:after="0" w:line="240"/>
+              <w:ind w:right="0" w:left="0" w:firstLine="0"/>
+              <w:jc w:val="left"/>
+              <w:rPr>
+                <w:rFonts w:ascii="Courier New" w:hAnsi="Courier New" w:cs="Courier New" w:eastAsia="Courier New"/>
+                <w:color w:val="auto"/>
+                <w:spacing w:val="0"/>
+                <w:position w:val="0"/>
+                <w:sz w:val="21"/>
+                <w:shd w:fill="auto" w:val="clear"/>
+              </w:rPr>
+            </w:pPr>
+          </w:p>
+          <w:p>
+            <w:pPr>
+              <w:spacing w:before="0" w:after="0" w:line="240"/>
+              <w:ind w:right="0" w:left="0" w:firstLine="0"/>
+              <w:jc w:val="left"/>
+              <w:rPr>
+                <w:rFonts w:ascii="Courier New" w:hAnsi="Courier New" w:cs="Courier New" w:eastAsia="Courier New"/>
+                <w:color w:val="auto"/>
+                <w:spacing w:val="0"/>
+                <w:position w:val="0"/>
+                <w:sz w:val="21"/>
+                <w:shd w:fill="auto" w:val="clear"/>
+              </w:rPr>
+            </w:pPr>
+          </w:p>
+          <w:p>
+            <w:pPr>
+              <w:spacing w:before="0" w:after="0" w:line="240"/>
+              <w:ind w:right="0" w:left="0" w:firstLine="0"/>
+              <w:jc w:val="left"/>
+              <w:rPr>
+                <w:rFonts w:ascii="Courier New" w:hAnsi="Courier New" w:cs="Courier New" w:eastAsia="Courier New"/>
+                <w:color w:val="auto"/>
+                <w:spacing w:val="0"/>
+                <w:position w:val="0"/>
+                <w:sz w:val="21"/>
+                <w:shd w:fill="auto" w:val="clear"/>
+              </w:rPr>
+            </w:pPr>
+            <w:r>
+              <w:rPr>
+                <w:rFonts w:ascii="Courier New" w:hAnsi="Courier New" w:cs="Courier New" w:eastAsia="Courier New"/>
+                <w:b/>
+                <w:color w:val="auto"/>
+                <w:spacing w:val="0"/>
+                <w:position w:val="0"/>
+                <w:sz w:val="21"/>
+                <w:shd w:fill="auto" w:val="clear"/>
+              </w:rPr>
+              <w:t xml:space="preserve">using Chat </w:t>
+            </w:r>
+          </w:p>
+          <w:p>
+            <w:pPr>
+              <w:spacing w:before="0" w:after="0" w:line="240"/>
+              <w:ind w:right="0" w:left="0" w:firstLine="0"/>
+              <w:jc w:val="left"/>
+              <w:rPr>
+                <w:rFonts w:ascii="Courier New" w:hAnsi="Courier New" w:cs="Courier New" w:eastAsia="Courier New"/>
+                <w:color w:val="auto"/>
+                <w:spacing w:val="0"/>
+                <w:position w:val="0"/>
+                <w:sz w:val="21"/>
+                <w:shd w:fill="auto" w:val="clear"/>
+              </w:rPr>
+            </w:pPr>
+            <w:r>
+              <w:rPr>
+                <w:rFonts w:ascii="Courier New" w:hAnsi="Courier New" w:cs="Courier New" w:eastAsia="Courier New"/>
+                <w:color w:val="auto"/>
+                <w:spacing w:val="0"/>
+                <w:position w:val="0"/>
+                <w:sz w:val="21"/>
+                <w:shd w:fill="auto" w:val="clear"/>
+              </w:rPr>
+              <w:t xml:space="preserve">NOTE 1:</w:t>
+              <w:tab/>
+              <w:t xml:space="preserve">i have set some parameters in the database.</w:t>
+            </w:r>
+          </w:p>
+          <w:p>
+            <w:pPr>
+              <w:spacing w:before="0" w:after="0" w:line="240"/>
+              <w:ind w:right="0" w:left="0" w:firstLine="0"/>
+              <w:jc w:val="left"/>
+              <w:rPr>
+                <w:rFonts w:ascii="Courier New" w:hAnsi="Courier New" w:cs="Courier New" w:eastAsia="Courier New"/>
+                <w:color w:val="auto"/>
+                <w:spacing w:val="0"/>
+                <w:position w:val="0"/>
+                <w:sz w:val="21"/>
+                <w:shd w:fill="auto" w:val="clear"/>
+              </w:rPr>
+            </w:pPr>
+            <w:r>
+              <w:rPr>
+                <w:rFonts w:ascii="Courier New" w:hAnsi="Courier New" w:cs="Courier New" w:eastAsia="Courier New"/>
+                <w:color w:val="auto"/>
+                <w:spacing w:val="0"/>
+                <w:position w:val="0"/>
+                <w:sz w:val="21"/>
+                <w:shd w:fill="auto" w:val="clear"/>
+              </w:rPr>
+              <w:tab/>
+              <w:tab/>
+              <w:tab/>
+              <w:t xml:space="preserve">1: online column in the admin table denotes </w:t>
+            </w:r>
+          </w:p>
+          <w:p>
+            <w:pPr>
+              <w:spacing w:before="0" w:after="0" w:line="240"/>
+              <w:ind w:right="0" w:left="0" w:firstLine="0"/>
+              <w:jc w:val="left"/>
+              <w:rPr>
+                <w:rFonts w:ascii="Courier New" w:hAnsi="Courier New" w:cs="Courier New" w:eastAsia="Courier New"/>
+                <w:color w:val="auto"/>
+                <w:spacing w:val="0"/>
+                <w:position w:val="0"/>
+                <w:sz w:val="21"/>
+                <w:shd w:fill="auto" w:val="clear"/>
+              </w:rPr>
+            </w:pPr>
+            <w:r>
+              <w:rPr>
+                <w:rFonts w:ascii="Courier New" w:hAnsi="Courier New" w:cs="Courier New" w:eastAsia="Courier New"/>
+                <w:color w:val="auto"/>
+                <w:spacing w:val="0"/>
+                <w:position w:val="0"/>
+                <w:sz w:val="21"/>
+                <w:shd w:fill="auto" w:val="clear"/>
+              </w:rPr>
+              <w:tab/>
+              <w:tab/>
+              <w:tab/>
+              <w:tab/>
+              <w:t xml:space="preserve">0: means admin is offline</w:t>
+            </w:r>
+          </w:p>
+          <w:p>
+            <w:pPr>
+              <w:spacing w:before="0" w:after="0" w:line="240"/>
+              <w:ind w:right="0" w:left="0" w:firstLine="0"/>
+              <w:jc w:val="left"/>
+              <w:rPr>
+                <w:rFonts w:ascii="Courier New" w:hAnsi="Courier New" w:cs="Courier New" w:eastAsia="Courier New"/>
+                <w:color w:val="auto"/>
+                <w:spacing w:val="0"/>
+                <w:position w:val="0"/>
+                <w:sz w:val="21"/>
+                <w:shd w:fill="auto" w:val="clear"/>
+              </w:rPr>
+            </w:pPr>
+            <w:r>
+              <w:rPr>
+                <w:rFonts w:ascii="Courier New" w:hAnsi="Courier New" w:cs="Courier New" w:eastAsia="Courier New"/>
+                <w:color w:val="auto"/>
+                <w:spacing w:val="0"/>
+                <w:position w:val="0"/>
+                <w:sz w:val="21"/>
+                <w:shd w:fill="auto" w:val="clear"/>
+              </w:rPr>
+              <w:tab/>
+              <w:tab/>
+              <w:tab/>
+              <w:tab/>
+              <w:t xml:space="preserve">10: means admin is online and connected with 0 users</w:t>
+            </w:r>
+          </w:p>
+          <w:p>
+            <w:pPr>
+              <w:spacing w:before="0" w:after="0" w:line="240"/>
+              <w:ind w:right="0" w:left="0" w:firstLine="0"/>
+              <w:jc w:val="left"/>
+              <w:rPr>
+                <w:rFonts w:ascii="Courier New" w:hAnsi="Courier New" w:cs="Courier New" w:eastAsia="Courier New"/>
+                <w:color w:val="auto"/>
+                <w:spacing w:val="0"/>
+                <w:position w:val="0"/>
+                <w:sz w:val="21"/>
+                <w:shd w:fill="auto" w:val="clear"/>
+              </w:rPr>
+            </w:pPr>
+            <w:r>
+              <w:rPr>
+                <w:rFonts w:ascii="Courier New" w:hAnsi="Courier New" w:cs="Courier New" w:eastAsia="Courier New"/>
+                <w:color w:val="auto"/>
+                <w:spacing w:val="0"/>
+                <w:position w:val="0"/>
+                <w:sz w:val="21"/>
+                <w:shd w:fill="auto" w:val="clear"/>
+              </w:rPr>
+              <w:tab/>
+              <w:tab/>
+              <w:tab/>
+              <w:tab/>
+              <w:t xml:space="preserve">11: means admin is online and connected with 1 users</w:t>
+            </w:r>
+          </w:p>
+          <w:p>
+            <w:pPr>
+              <w:spacing w:before="0" w:after="0" w:line="240"/>
+              <w:ind w:right="0" w:left="0" w:firstLine="0"/>
+              <w:jc w:val="left"/>
+              <w:rPr>
+                <w:rFonts w:ascii="Courier New" w:hAnsi="Courier New" w:cs="Courier New" w:eastAsia="Courier New"/>
+                <w:color w:val="auto"/>
+                <w:spacing w:val="0"/>
+                <w:position w:val="0"/>
+                <w:sz w:val="21"/>
+                <w:shd w:fill="auto" w:val="clear"/>
+              </w:rPr>
+            </w:pPr>
+            <w:r>
+              <w:rPr>
+                <w:rFonts w:ascii="Courier New" w:hAnsi="Courier New" w:cs="Courier New" w:eastAsia="Courier New"/>
+                <w:color w:val="auto"/>
+                <w:spacing w:val="0"/>
+                <w:position w:val="0"/>
+                <w:sz w:val="21"/>
+                <w:shd w:fill="auto" w:val="clear"/>
+              </w:rPr>
+              <w:tab/>
+              <w:tab/>
+              <w:tab/>
+              <w:tab/>
+              <w:t xml:space="preserve">12: means admin is online and connected with 2 users</w:t>
+            </w:r>
+          </w:p>
+          <w:p>
+            <w:pPr>
+              <w:spacing w:before="0" w:after="0" w:line="240"/>
+              <w:ind w:right="0" w:left="0" w:firstLine="0"/>
+              <w:jc w:val="left"/>
+              <w:rPr>
+                <w:rFonts w:ascii="Courier New" w:hAnsi="Courier New" w:cs="Courier New" w:eastAsia="Courier New"/>
+                <w:color w:val="auto"/>
+                <w:spacing w:val="0"/>
+                <w:position w:val="0"/>
+                <w:sz w:val="21"/>
+                <w:shd w:fill="auto" w:val="clear"/>
+              </w:rPr>
+            </w:pPr>
+            <w:r>
+              <w:rPr>
+                <w:rFonts w:ascii="Courier New" w:hAnsi="Courier New" w:cs="Courier New" w:eastAsia="Courier New"/>
+                <w:color w:val="auto"/>
+                <w:spacing w:val="0"/>
+                <w:position w:val="0"/>
+                <w:sz w:val="21"/>
+                <w:shd w:fill="auto" w:val="clear"/>
+              </w:rPr>
+              <w:tab/>
+              <w:tab/>
+              <w:tab/>
+              <w:tab/>
+              <w:t xml:space="preserve">13: means admin is online and connected with 3 users</w:t>
+            </w:r>
+          </w:p>
+          <w:p>
+            <w:pPr>
+              <w:spacing w:before="0" w:after="0" w:line="240"/>
+              <w:ind w:right="0" w:left="0" w:firstLine="0"/>
+              <w:jc w:val="left"/>
+              <w:rPr>
+                <w:rFonts w:ascii="Courier New" w:hAnsi="Courier New" w:cs="Courier New" w:eastAsia="Courier New"/>
+                <w:color w:val="auto"/>
+                <w:spacing w:val="0"/>
+                <w:position w:val="0"/>
+                <w:sz w:val="21"/>
+                <w:shd w:fill="auto" w:val="clear"/>
+              </w:rPr>
+            </w:pPr>
+            <w:r>
+              <w:rPr>
+                <w:rFonts w:ascii="Courier New" w:hAnsi="Courier New" w:cs="Courier New" w:eastAsia="Courier New"/>
+                <w:color w:val="auto"/>
+                <w:spacing w:val="0"/>
+                <w:position w:val="0"/>
+                <w:sz w:val="21"/>
+                <w:shd w:fill="auto" w:val="clear"/>
+              </w:rPr>
+              <w:tab/>
+              <w:tab/>
+              <w:tab/>
+            </w:r>
+          </w:p>
+          <w:p>
+            <w:pPr>
+              <w:spacing w:before="0" w:after="0" w:line="240"/>
+              <w:ind w:right="0" w:left="0" w:firstLine="0"/>
+              <w:jc w:val="left"/>
+              <w:rPr>
+                <w:rFonts w:ascii="Courier New" w:hAnsi="Courier New" w:cs="Courier New" w:eastAsia="Courier New"/>
+                <w:color w:val="auto"/>
+                <w:spacing w:val="0"/>
+                <w:position w:val="0"/>
+                <w:sz w:val="21"/>
+                <w:shd w:fill="auto" w:val="clear"/>
+              </w:rPr>
+            </w:pPr>
+            <w:r>
+              <w:rPr>
+                <w:rFonts w:ascii="Courier New" w:hAnsi="Courier New" w:cs="Courier New" w:eastAsia="Courier New"/>
+                <w:color w:val="auto"/>
+                <w:spacing w:val="0"/>
+                <w:position w:val="0"/>
+                <w:sz w:val="21"/>
+                <w:shd w:fill="auto" w:val="clear"/>
+              </w:rPr>
+              <w:tab/>
+              <w:tab/>
+              <w:tab/>
+              <w:t xml:space="preserve">2: now comes the admin_status table, once an admin is selected by a specific user, this table is updated</w:t>
+            </w:r>
+          </w:p>
+          <w:p>
+            <w:pPr>
+              <w:spacing w:before="0" w:after="0" w:line="240"/>
+              <w:ind w:right="0" w:left="0" w:firstLine="0"/>
+              <w:jc w:val="left"/>
+              <w:rPr>
+                <w:rFonts w:ascii="Courier New" w:hAnsi="Courier New" w:cs="Courier New" w:eastAsia="Courier New"/>
+                <w:color w:val="auto"/>
+                <w:spacing w:val="0"/>
+                <w:position w:val="0"/>
+                <w:sz w:val="21"/>
+                <w:shd w:fill="auto" w:val="clear"/>
+              </w:rPr>
+            </w:pPr>
+            <w:r>
+              <w:rPr>
+                <w:rFonts w:ascii="Courier New" w:hAnsi="Courier New" w:cs="Courier New" w:eastAsia="Courier New"/>
+                <w:color w:val="auto"/>
+                <w:spacing w:val="0"/>
+                <w:position w:val="0"/>
+                <w:sz w:val="21"/>
+                <w:shd w:fill="auto" w:val="clear"/>
+              </w:rPr>
+              <w:tab/>
+              <w:tab/>
+              <w:tab/>
+              <w:tab/>
+              <w:t xml:space="preserve">u11, u12, u13 contains the id of the connected user respectively.</w:t>
+            </w:r>
+          </w:p>
+          <w:p>
+            <w:pPr>
+              <w:spacing w:before="0" w:after="0" w:line="240"/>
+              <w:ind w:right="0" w:left="0" w:firstLine="0"/>
+              <w:jc w:val="left"/>
+              <w:rPr>
+                <w:rFonts w:ascii="Courier New" w:hAnsi="Courier New" w:cs="Courier New" w:eastAsia="Courier New"/>
+                <w:color w:val="auto"/>
+                <w:spacing w:val="0"/>
+                <w:position w:val="0"/>
+                <w:sz w:val="21"/>
+                <w:shd w:fill="auto" w:val="clear"/>
+              </w:rPr>
+            </w:pPr>
+          </w:p>
+          <w:p>
+            <w:pPr>
+              <w:spacing w:before="0" w:after="0" w:line="240"/>
+              <w:ind w:right="0" w:left="0" w:firstLine="0"/>
+              <w:jc w:val="left"/>
+              <w:rPr>
+                <w:rFonts w:ascii="Courier New" w:hAnsi="Courier New" w:cs="Courier New" w:eastAsia="Courier New"/>
+                <w:color w:val="auto"/>
+                <w:spacing w:val="0"/>
+                <w:position w:val="0"/>
+                <w:sz w:val="21"/>
+                <w:shd w:fill="auto" w:val="clear"/>
+              </w:rPr>
+            </w:pPr>
+            <w:r>
+              <w:rPr>
+                <w:rFonts w:ascii="Courier New" w:hAnsi="Courier New" w:cs="Courier New" w:eastAsia="Courier New"/>
+                <w:color w:val="auto"/>
+                <w:spacing w:val="0"/>
+                <w:position w:val="0"/>
+                <w:sz w:val="21"/>
+                <w:shd w:fill="auto" w:val="clear"/>
+              </w:rPr>
+              <w:tab/>
+              <w:tab/>
+              <w:tab/>
+              <w:tab/>
+            </w:r>
+          </w:p>
+          <w:p>
+            <w:pPr>
+              <w:spacing w:before="0" w:after="0" w:line="240"/>
+              <w:ind w:right="0" w:left="0" w:firstLine="0"/>
+              <w:jc w:val="left"/>
+              <w:rPr>
+                <w:rFonts w:ascii="Courier New" w:hAnsi="Courier New" w:cs="Courier New" w:eastAsia="Courier New"/>
+                <w:color w:val="auto"/>
+                <w:spacing w:val="0"/>
+                <w:position w:val="0"/>
+                <w:sz w:val="21"/>
+                <w:shd w:fill="auto" w:val="clear"/>
+              </w:rPr>
+            </w:pPr>
+            <w:r>
+              <w:rPr>
+                <w:rFonts w:ascii="Courier New" w:hAnsi="Courier New" w:cs="Courier New" w:eastAsia="Courier New"/>
+                <w:color w:val="auto"/>
+                <w:spacing w:val="0"/>
+                <w:position w:val="0"/>
+                <w:sz w:val="21"/>
+                <w:shd w:fill="auto" w:val="clear"/>
+              </w:rPr>
+              <w:tab/>
+              <w:tab/>
+              <w:tab/>
+              <w:tab/>
+            </w:r>
+          </w:p>
+          <w:p>
+            <w:pPr>
+              <w:spacing w:before="0" w:after="0" w:line="240"/>
+              <w:ind w:right="0" w:left="0" w:firstLine="0"/>
+              <w:jc w:val="left"/>
+              <w:rPr>
+                <w:rFonts w:ascii="Courier New" w:hAnsi="Courier New" w:cs="Courier New" w:eastAsia="Courier New"/>
+                <w:color w:val="auto"/>
+                <w:spacing w:val="0"/>
+                <w:position w:val="0"/>
+                <w:sz w:val="21"/>
+                <w:shd w:fill="auto" w:val="clear"/>
+              </w:rPr>
+            </w:pPr>
+            <w:r>
+              <w:rPr>
+                <w:rFonts w:ascii="Courier New" w:hAnsi="Courier New" w:cs="Courier New" w:eastAsia="Courier New"/>
+                <w:color w:val="auto"/>
+                <w:spacing w:val="0"/>
+                <w:position w:val="0"/>
+                <w:sz w:val="21"/>
+                <w:shd w:fill="auto" w:val="clear"/>
+              </w:rPr>
+              <w:t xml:space="preserve">NOTE 2: user will be able to recieve online chat support if</w:t>
+            </w:r>
+          </w:p>
+          <w:p>
+            <w:pPr>
+              <w:spacing w:before="0" w:after="0" w:line="240"/>
+              <w:ind w:right="0" w:left="0" w:firstLine="0"/>
+              <w:jc w:val="left"/>
+              <w:rPr>
+                <w:rFonts w:ascii="Courier New" w:hAnsi="Courier New" w:cs="Courier New" w:eastAsia="Courier New"/>
+                <w:color w:val="auto"/>
+                <w:spacing w:val="0"/>
+                <w:position w:val="0"/>
+                <w:sz w:val="21"/>
+                <w:shd w:fill="auto" w:val="clear"/>
+              </w:rPr>
+            </w:pPr>
+            <w:r>
+              <w:rPr>
+                <w:rFonts w:ascii="Courier New" w:hAnsi="Courier New" w:cs="Courier New" w:eastAsia="Courier New"/>
+                <w:color w:val="auto"/>
+                <w:spacing w:val="0"/>
+                <w:position w:val="0"/>
+                <w:sz w:val="21"/>
+                <w:shd w:fill="auto" w:val="clear"/>
+              </w:rPr>
+              <w:tab/>
+              <w:tab/>
+              <w:tab/>
+              <w:t xml:space="preserve">1: there is an admin online, in case admin is offline or he is already chatting with 3 users then user will recieve a message "no chat rooms available". </w:t>
+            </w:r>
+          </w:p>
+          <w:p>
+            <w:pPr>
+              <w:spacing w:before="0" w:after="0" w:line="240"/>
+              <w:ind w:right="0" w:left="0" w:firstLine="0"/>
+              <w:jc w:val="left"/>
+              <w:rPr>
+                <w:rFonts w:ascii="Courier New" w:hAnsi="Courier New" w:cs="Courier New" w:eastAsia="Courier New"/>
+                <w:color w:val="auto"/>
+                <w:spacing w:val="0"/>
+                <w:position w:val="0"/>
+                <w:sz w:val="21"/>
+                <w:shd w:fill="auto" w:val="clear"/>
+              </w:rPr>
+            </w:pPr>
+            <w:r>
+              <w:rPr>
+                <w:rFonts w:ascii="Courier New" w:hAnsi="Courier New" w:cs="Courier New" w:eastAsia="Courier New"/>
+                <w:color w:val="auto"/>
+                <w:spacing w:val="0"/>
+                <w:position w:val="0"/>
+                <w:sz w:val="21"/>
+                <w:shd w:fill="auto" w:val="clear"/>
+              </w:rPr>
+              <w:tab/>
+              <w:tab/>
+              <w:tab/>
+              <w:t xml:space="preserve">2: admin is chatting with either no user, one user or two user.</w:t>
+            </w:r>
+          </w:p>
+          <w:p>
+            <w:pPr>
+              <w:spacing w:before="0" w:after="0" w:line="240"/>
+              <w:ind w:right="0" w:left="0" w:firstLine="0"/>
+              <w:jc w:val="left"/>
+              <w:rPr>
+                <w:rFonts w:ascii="Courier New" w:hAnsi="Courier New" w:cs="Courier New" w:eastAsia="Courier New"/>
+                <w:color w:val="auto"/>
+                <w:spacing w:val="0"/>
+                <w:position w:val="0"/>
+                <w:sz w:val="21"/>
+                <w:shd w:fill="auto" w:val="clear"/>
+              </w:rPr>
+            </w:pPr>
+            <w:r>
+              <w:rPr>
+                <w:rFonts w:ascii="Courier New" w:hAnsi="Courier New" w:cs="Courier New" w:eastAsia="Courier New"/>
+                <w:color w:val="auto"/>
+                <w:spacing w:val="0"/>
+                <w:position w:val="0"/>
+                <w:sz w:val="21"/>
+                <w:shd w:fill="auto" w:val="clear"/>
+              </w:rPr>
+              <w:tab/>
+            </w:r>
+          </w:p>
+          <w:p>
+            <w:pPr>
+              <w:spacing w:before="0" w:after="0" w:line="240"/>
+              <w:ind w:right="0" w:left="0" w:firstLine="0"/>
+              <w:jc w:val="left"/>
+              <w:rPr>
+                <w:rFonts w:ascii="Courier New" w:hAnsi="Courier New" w:cs="Courier New" w:eastAsia="Courier New"/>
+                <w:color w:val="auto"/>
+                <w:spacing w:val="0"/>
+                <w:position w:val="0"/>
+                <w:sz w:val="21"/>
+                <w:shd w:fill="auto" w:val="clear"/>
+              </w:rPr>
+            </w:pPr>
+            <w:r>
+              <w:rPr>
+                <w:rFonts w:ascii="Courier New" w:hAnsi="Courier New" w:cs="Courier New" w:eastAsia="Courier New"/>
+                <w:color w:val="auto"/>
+                <w:spacing w:val="0"/>
+                <w:position w:val="0"/>
+                <w:sz w:val="21"/>
+                <w:shd w:fill="auto" w:val="clear"/>
+              </w:rPr>
+              <w:tab/>
+              <w:tab/>
+              <w:tab/>
+              <w:t xml:space="preserve">when user click on 'find admin' button, an ajax request is send to find_admin.php, which checks the status of the admin on the basis of above </w:t>
+            </w:r>
+          </w:p>
+          <w:p>
+            <w:pPr>
+              <w:spacing w:before="0" w:after="0" w:line="240"/>
+              <w:ind w:right="0" w:left="0" w:firstLine="0"/>
+              <w:jc w:val="left"/>
+              <w:rPr>
+                <w:rFonts w:ascii="Courier New" w:hAnsi="Courier New" w:cs="Courier New" w:eastAsia="Courier New"/>
+                <w:color w:val="auto"/>
+                <w:spacing w:val="0"/>
+                <w:position w:val="0"/>
+                <w:sz w:val="21"/>
+                <w:shd w:fill="auto" w:val="clear"/>
+              </w:rPr>
+            </w:pPr>
+            <w:r>
+              <w:rPr>
+                <w:rFonts w:ascii="Courier New" w:hAnsi="Courier New" w:cs="Courier New" w:eastAsia="Courier New"/>
+                <w:color w:val="auto"/>
+                <w:spacing w:val="0"/>
+                <w:position w:val="0"/>
+                <w:sz w:val="21"/>
+                <w:shd w:fill="auto" w:val="clear"/>
+              </w:rPr>
+              <w:tab/>
+              <w:tab/>
+              <w:tab/>
+              <w:t xml:space="preserve">parameters and provides free admin id to the user. At the same time find_admin.php does one more thing, it stores the id of the user to the column</w:t>
+            </w:r>
+          </w:p>
+          <w:p>
+            <w:pPr>
+              <w:spacing w:before="0" w:after="0" w:line="240"/>
+              <w:ind w:right="0" w:left="0" w:firstLine="0"/>
+              <w:jc w:val="left"/>
+              <w:rPr>
+                <w:rFonts w:ascii="Courier New" w:hAnsi="Courier New" w:cs="Courier New" w:eastAsia="Courier New"/>
+                <w:color w:val="auto"/>
+                <w:spacing w:val="0"/>
+                <w:position w:val="0"/>
+                <w:sz w:val="21"/>
+                <w:shd w:fill="auto" w:val="clear"/>
+              </w:rPr>
+            </w:pPr>
+            <w:r>
+              <w:rPr>
+                <w:rFonts w:ascii="Courier New" w:hAnsi="Courier New" w:cs="Courier New" w:eastAsia="Courier New"/>
+                <w:color w:val="auto"/>
+                <w:spacing w:val="0"/>
+                <w:position w:val="0"/>
+                <w:sz w:val="21"/>
+                <w:shd w:fill="auto" w:val="clear"/>
+              </w:rPr>
+              <w:tab/>
+              <w:tab/>
+              <w:tab/>
+              <w:t xml:space="preserve">u11 or u12 or u13. Which in turn is used by the admin to recieve messages from the user.</w:t>
+            </w:r>
+          </w:p>
+          <w:p>
+            <w:pPr>
+              <w:spacing w:before="0" w:after="0" w:line="240"/>
+              <w:ind w:right="0" w:left="0" w:firstLine="0"/>
+              <w:jc w:val="left"/>
+              <w:rPr>
+                <w:rFonts w:ascii="Courier New" w:hAnsi="Courier New" w:cs="Courier New" w:eastAsia="Courier New"/>
+                <w:color w:val="auto"/>
+                <w:spacing w:val="0"/>
+                <w:position w:val="0"/>
+                <w:sz w:val="21"/>
+                <w:shd w:fill="auto" w:val="clear"/>
+              </w:rPr>
+            </w:pPr>
+            <w:r>
+              <w:rPr>
+                <w:rFonts w:ascii="Courier New" w:hAnsi="Courier New" w:cs="Courier New" w:eastAsia="Courier New"/>
+                <w:color w:val="auto"/>
+                <w:spacing w:val="0"/>
+                <w:position w:val="0"/>
+                <w:sz w:val="21"/>
+                <w:shd w:fill="auto" w:val="clear"/>
+              </w:rPr>
+              <w:tab/>
+              <w:tab/>
+            </w:r>
+          </w:p>
+          <w:p>
+            <w:pPr>
+              <w:spacing w:before="0" w:after="0" w:line="240"/>
+              <w:ind w:right="0" w:left="0" w:firstLine="0"/>
+              <w:jc w:val="left"/>
+              <w:rPr>
+                <w:rFonts w:ascii="Courier New" w:hAnsi="Courier New" w:cs="Courier New" w:eastAsia="Courier New"/>
+                <w:color w:val="auto"/>
+                <w:spacing w:val="0"/>
+                <w:position w:val="0"/>
+                <w:sz w:val="21"/>
+                <w:shd w:fill="auto" w:val="clear"/>
+              </w:rPr>
+            </w:pPr>
+          </w:p>
+          <w:p>
+            <w:pPr>
+              <w:spacing w:before="0" w:after="0" w:line="240"/>
+              <w:ind w:right="0" w:left="0" w:firstLine="0"/>
+              <w:jc w:val="left"/>
+              <w:rPr>
+                <w:rFonts w:ascii="Courier New" w:hAnsi="Courier New" w:cs="Courier New" w:eastAsia="Courier New"/>
+                <w:color w:val="auto"/>
+                <w:spacing w:val="0"/>
+                <w:position w:val="0"/>
+                <w:sz w:val="21"/>
+                <w:shd w:fill="auto" w:val="clear"/>
+              </w:rPr>
+            </w:pPr>
+            <w:r>
+              <w:rPr>
+                <w:rFonts w:ascii="Courier New" w:hAnsi="Courier New" w:cs="Courier New" w:eastAsia="Courier New"/>
+                <w:color w:val="auto"/>
+                <w:spacing w:val="0"/>
+                <w:position w:val="0"/>
+                <w:sz w:val="21"/>
+                <w:shd w:fill="auto" w:val="clear"/>
+              </w:rPr>
+              <w:tab/>
+            </w:r>
+          </w:p>
+          <w:p>
+            <w:pPr>
+              <w:spacing w:before="0" w:after="0" w:line="240"/>
+              <w:ind w:right="0" w:left="0" w:firstLine="0"/>
+              <w:jc w:val="left"/>
+              <w:rPr>
+                <w:rFonts w:ascii="Courier New" w:hAnsi="Courier New" w:cs="Courier New" w:eastAsia="Courier New"/>
+                <w:color w:val="auto"/>
+                <w:spacing w:val="0"/>
+                <w:position w:val="0"/>
+                <w:sz w:val="21"/>
+                <w:shd w:fill="auto" w:val="clear"/>
+              </w:rPr>
+            </w:pPr>
+            <w:r>
+              <w:rPr>
+                <w:rFonts w:ascii="Courier New" w:hAnsi="Courier New" w:cs="Courier New" w:eastAsia="Courier New"/>
+                <w:color w:val="auto"/>
+                <w:spacing w:val="0"/>
+                <w:position w:val="0"/>
+                <w:sz w:val="21"/>
+                <w:shd w:fill="auto" w:val="clear"/>
+              </w:rPr>
+              <w:t xml:space="preserve">NOTE 3:</w:t>
+              <w:tab/>
+              <w:t xml:space="preserve">to check the status of admin and how the values are altered in the database.</w:t>
+            </w:r>
+          </w:p>
+          <w:p>
+            <w:pPr>
+              <w:spacing w:before="0" w:after="0" w:line="240"/>
+              <w:ind w:right="0" w:left="0" w:firstLine="0"/>
+              <w:jc w:val="left"/>
+              <w:rPr>
+                <w:rFonts w:ascii="Courier New" w:hAnsi="Courier New" w:cs="Courier New" w:eastAsia="Courier New"/>
+                <w:color w:val="auto"/>
+                <w:spacing w:val="0"/>
+                <w:position w:val="0"/>
+                <w:sz w:val="21"/>
+                <w:shd w:fill="auto" w:val="clear"/>
+              </w:rPr>
+            </w:pPr>
+            <w:r>
+              <w:rPr>
+                <w:rFonts w:ascii="Courier New" w:hAnsi="Courier New" w:cs="Courier New" w:eastAsia="Courier New"/>
+                <w:color w:val="auto"/>
+                <w:spacing w:val="0"/>
+                <w:position w:val="0"/>
+                <w:sz w:val="21"/>
+                <w:shd w:fill="auto" w:val="clear"/>
+              </w:rPr>
+              <w:tab/>
+              <w:tab/>
+              <w:tab/>
+              <w:t xml:space="preserve">1: suppose initially admin status is offline (i.e value in online column will be 0 and u11, u12, u13 will also be 0).</w:t>
+            </w:r>
+          </w:p>
+          <w:p>
+            <w:pPr>
+              <w:spacing w:before="0" w:after="0" w:line="240"/>
+              <w:ind w:right="0" w:left="0" w:firstLine="0"/>
+              <w:jc w:val="left"/>
+              <w:rPr>
+                <w:rFonts w:ascii="Courier New" w:hAnsi="Courier New" w:cs="Courier New" w:eastAsia="Courier New"/>
+                <w:color w:val="auto"/>
+                <w:spacing w:val="0"/>
+                <w:position w:val="0"/>
+                <w:sz w:val="21"/>
+                <w:shd w:fill="auto" w:val="clear"/>
+              </w:rPr>
+            </w:pPr>
+            <w:r>
+              <w:rPr>
+                <w:rFonts w:ascii="Courier New" w:hAnsi="Courier New" w:cs="Courier New" w:eastAsia="Courier New"/>
+                <w:color w:val="auto"/>
+                <w:spacing w:val="0"/>
+                <w:position w:val="0"/>
+                <w:sz w:val="21"/>
+                <w:shd w:fill="auto" w:val="clear"/>
+              </w:rPr>
+              <w:tab/>
+              <w:tab/>
+              <w:tab/>
+              <w:t xml:space="preserve">2: if user logs in then his state will become 10 (i.e. he is online but connected with 0 users).</w:t>
+            </w:r>
+          </w:p>
+          <w:p>
+            <w:pPr>
+              <w:spacing w:before="0" w:after="0" w:line="240"/>
+              <w:ind w:right="0" w:left="0" w:firstLine="0"/>
+              <w:jc w:val="left"/>
+              <w:rPr>
+                <w:rFonts w:ascii="Courier New" w:hAnsi="Courier New" w:cs="Courier New" w:eastAsia="Courier New"/>
+                <w:color w:val="auto"/>
+                <w:spacing w:val="0"/>
+                <w:position w:val="0"/>
+                <w:sz w:val="21"/>
+                <w:shd w:fill="auto" w:val="clear"/>
+              </w:rPr>
+            </w:pPr>
+            <w:r>
+              <w:rPr>
+                <w:rFonts w:ascii="Courier New" w:hAnsi="Courier New" w:cs="Courier New" w:eastAsia="Courier New"/>
+                <w:color w:val="auto"/>
+                <w:spacing w:val="0"/>
+                <w:position w:val="0"/>
+                <w:sz w:val="21"/>
+                <w:shd w:fill="auto" w:val="clear"/>
+              </w:rPr>
+              <w:tab/>
+              <w:tab/>
+              <w:tab/>
+              <w:t xml:space="preserve">3: if a user say 'aman' is connected with admin via 'find admin' button then the status of admin will become 11.</w:t>
+            </w:r>
+          </w:p>
+          <w:p>
+            <w:pPr>
+              <w:spacing w:before="0" w:after="0" w:line="240"/>
+              <w:ind w:right="0" w:left="0" w:firstLine="0"/>
+              <w:jc w:val="left"/>
+              <w:rPr>
+                <w:rFonts w:ascii="Courier New" w:hAnsi="Courier New" w:cs="Courier New" w:eastAsia="Courier New"/>
+                <w:color w:val="auto"/>
+                <w:spacing w:val="0"/>
+                <w:position w:val="0"/>
+                <w:sz w:val="21"/>
+                <w:shd w:fill="auto" w:val="clear"/>
+              </w:rPr>
+            </w:pPr>
+            <w:r>
+              <w:rPr>
+                <w:rFonts w:ascii="Courier New" w:hAnsi="Courier New" w:cs="Courier New" w:eastAsia="Courier New"/>
+                <w:color w:val="auto"/>
+                <w:spacing w:val="0"/>
+                <w:position w:val="0"/>
+                <w:sz w:val="21"/>
+                <w:shd w:fill="auto" w:val="clear"/>
+              </w:rPr>
+              <w:tab/>
+              <w:tab/>
+              <w:tab/>
+              <w:t xml:space="preserve">4: if some second user will get connected to admin then admin status will be updated to 12 and similarly 13 when third user will get connected. </w:t>
+            </w:r>
+          </w:p>
+          <w:p>
+            <w:pPr>
+              <w:spacing w:before="0" w:after="0" w:line="240"/>
+              <w:ind w:right="0" w:left="0" w:firstLine="0"/>
+              <w:jc w:val="left"/>
+              <w:rPr>
+                <w:rFonts w:ascii="Courier New" w:hAnsi="Courier New" w:cs="Courier New" w:eastAsia="Courier New"/>
+                <w:color w:val="auto"/>
+                <w:spacing w:val="0"/>
+                <w:position w:val="0"/>
+                <w:sz w:val="21"/>
+                <w:shd w:fill="auto" w:val="clear"/>
+              </w:rPr>
+            </w:pPr>
+            <w:r>
+              <w:rPr>
+                <w:rFonts w:ascii="Courier New" w:hAnsi="Courier New" w:cs="Courier New" w:eastAsia="Courier New"/>
+                <w:color w:val="auto"/>
+                <w:spacing w:val="0"/>
+                <w:position w:val="0"/>
+                <w:sz w:val="21"/>
+                <w:shd w:fill="auto" w:val="clear"/>
+              </w:rPr>
+              <w:tab/>
+              <w:tab/>
+              <w:tab/>
+              <w:t xml:space="preserve">5: if admin closes the window, then admin session will expire and hence he can't chat anymore.</w:t>
+            </w:r>
+          </w:p>
+          <w:p>
+            <w:pPr>
+              <w:spacing w:before="0" w:after="0" w:line="240"/>
+              <w:ind w:right="0" w:left="0" w:firstLine="0"/>
+              <w:jc w:val="left"/>
+              <w:rPr>
+                <w:rFonts w:ascii="Courier New" w:hAnsi="Courier New" w:cs="Courier New" w:eastAsia="Courier New"/>
+                <w:color w:val="auto"/>
+                <w:spacing w:val="0"/>
+                <w:position w:val="0"/>
+                <w:sz w:val="21"/>
+                <w:shd w:fill="auto" w:val="clear"/>
+              </w:rPr>
+            </w:pPr>
+            <w:r>
+              <w:rPr>
+                <w:rFonts w:ascii="Courier New" w:hAnsi="Courier New" w:cs="Courier New" w:eastAsia="Courier New"/>
+                <w:color w:val="auto"/>
+                <w:spacing w:val="0"/>
+                <w:position w:val="0"/>
+                <w:sz w:val="21"/>
+                <w:shd w:fill="auto" w:val="clear"/>
+              </w:rPr>
+              <w:tab/>
+              <w:tab/>
+              <w:tab/>
+              <w:tab/>
+              <w:t xml:space="preserve">-&gt; when the session of admin expires then </w:t>
+            </w:r>
+          </w:p>
+          <w:p>
+            <w:pPr>
+              <w:spacing w:before="0" w:after="0" w:line="240"/>
+              <w:ind w:right="0" w:left="0" w:firstLine="0"/>
+              <w:jc w:val="left"/>
+              <w:rPr>
+                <w:rFonts w:ascii="Courier New" w:hAnsi="Courier New" w:cs="Courier New" w:eastAsia="Courier New"/>
+                <w:color w:val="auto"/>
+                <w:spacing w:val="0"/>
+                <w:position w:val="0"/>
+                <w:sz w:val="21"/>
+                <w:shd w:fill="auto" w:val="clear"/>
+              </w:rPr>
+            </w:pPr>
+            <w:r>
+              <w:rPr>
+                <w:rFonts w:ascii="Courier New" w:hAnsi="Courier New" w:cs="Courier New" w:eastAsia="Courier New"/>
+                <w:color w:val="auto"/>
+                <w:spacing w:val="0"/>
+                <w:position w:val="0"/>
+                <w:sz w:val="21"/>
+                <w:shd w:fill="auto" w:val="clear"/>
+              </w:rPr>
+              <w:tab/>
+              <w:tab/>
+              <w:tab/>
+              <w:tab/>
+              <w:tab/>
+              <w:t xml:space="preserve">(a): the online column of the admin table will become 0 (i.e '0' indicates that admin is offline now)</w:t>
+            </w:r>
+          </w:p>
+          <w:p>
+            <w:pPr>
+              <w:spacing w:before="0" w:after="0" w:line="240"/>
+              <w:ind w:right="0" w:left="0" w:firstLine="0"/>
+              <w:jc w:val="left"/>
+              <w:rPr>
+                <w:rFonts w:ascii="Courier New" w:hAnsi="Courier New" w:cs="Courier New" w:eastAsia="Courier New"/>
+                <w:color w:val="auto"/>
+                <w:spacing w:val="0"/>
+                <w:position w:val="0"/>
+                <w:sz w:val="21"/>
+                <w:shd w:fill="auto" w:val="clear"/>
+              </w:rPr>
+            </w:pPr>
+            <w:r>
+              <w:rPr>
+                <w:rFonts w:ascii="Courier New" w:hAnsi="Courier New" w:cs="Courier New" w:eastAsia="Courier New"/>
+                <w:color w:val="auto"/>
+                <w:spacing w:val="0"/>
+                <w:position w:val="0"/>
+                <w:sz w:val="21"/>
+                <w:shd w:fill="auto" w:val="clear"/>
+              </w:rPr>
+              <w:tab/>
+              <w:tab/>
+              <w:tab/>
+              <w:tab/>
+              <w:tab/>
+              <w:t xml:space="preserve">(b): u11, u12, u13 of admin-status will become 0 (i.e '0' for u11 u12 and u13 indicates that no users are connected with the admin).</w:t>
+            </w:r>
+          </w:p>
+          <w:p>
+            <w:pPr>
+              <w:spacing w:before="0" w:after="0" w:line="240"/>
+              <w:ind w:right="0" w:left="0" w:firstLine="0"/>
+              <w:jc w:val="left"/>
+              <w:rPr>
+                <w:rFonts w:ascii="Courier New" w:hAnsi="Courier New" w:cs="Courier New" w:eastAsia="Courier New"/>
+                <w:color w:val="auto"/>
+                <w:spacing w:val="0"/>
+                <w:position w:val="0"/>
+                <w:sz w:val="21"/>
+                <w:shd w:fill="auto" w:val="clear"/>
+              </w:rPr>
+            </w:pPr>
+            <w:r>
+              <w:rPr>
+                <w:rFonts w:ascii="Courier New" w:hAnsi="Courier New" w:cs="Courier New" w:eastAsia="Courier New"/>
+                <w:color w:val="auto"/>
+                <w:spacing w:val="0"/>
+                <w:position w:val="0"/>
+                <w:sz w:val="21"/>
+                <w:shd w:fill="auto" w:val="clear"/>
+              </w:rPr>
+              <w:tab/>
+              <w:tab/>
+              <w:tab/>
+              <w:t xml:space="preserve">6: if admin relodes a window same will occurs.</w:t>
+            </w:r>
+          </w:p>
+          <w:p>
+            <w:pPr>
+              <w:spacing w:before="0" w:after="0" w:line="240"/>
+              <w:ind w:right="0" w:left="0" w:firstLine="0"/>
+              <w:jc w:val="left"/>
+              <w:rPr>
+                <w:rFonts w:ascii="Courier New" w:hAnsi="Courier New" w:cs="Courier New" w:eastAsia="Courier New"/>
+                <w:color w:val="auto"/>
+                <w:spacing w:val="0"/>
+                <w:position w:val="0"/>
+                <w:sz w:val="21"/>
+                <w:shd w:fill="auto" w:val="clear"/>
+              </w:rPr>
+            </w:pPr>
+            <w:r>
+              <w:rPr>
+                <w:rFonts w:ascii="Courier New" w:hAnsi="Courier New" w:cs="Courier New" w:eastAsia="Courier New"/>
+                <w:color w:val="auto"/>
+                <w:spacing w:val="0"/>
+                <w:position w:val="0"/>
+                <w:sz w:val="21"/>
+                <w:shd w:fill="auto" w:val="clear"/>
+              </w:rPr>
+              <w:tab/>
+              <w:tab/>
+              <w:tab/>
+              <w:t xml:space="preserve">7: since the session of the admin is expired hence he has to login again.</w:t>
+            </w:r>
+          </w:p>
+          <w:p>
+            <w:pPr>
+              <w:spacing w:before="0" w:after="0" w:line="240"/>
+              <w:ind w:right="0" w:left="0" w:firstLine="0"/>
+              <w:jc w:val="left"/>
+              <w:rPr>
+                <w:rFonts w:ascii="Courier New" w:hAnsi="Courier New" w:cs="Courier New" w:eastAsia="Courier New"/>
+                <w:color w:val="auto"/>
+                <w:spacing w:val="0"/>
+                <w:position w:val="0"/>
+                <w:sz w:val="21"/>
+                <w:shd w:fill="auto" w:val="clear"/>
+              </w:rPr>
+            </w:pPr>
+            <w:r>
+              <w:rPr>
+                <w:rFonts w:ascii="Courier New" w:hAnsi="Courier New" w:cs="Courier New" w:eastAsia="Courier New"/>
+                <w:color w:val="auto"/>
+                <w:spacing w:val="0"/>
+                <w:position w:val="0"/>
+                <w:sz w:val="21"/>
+                <w:shd w:fill="auto" w:val="clear"/>
+              </w:rPr>
+              <w:tab/>
+              <w:tab/>
+            </w:r>
+          </w:p>
+          <w:p>
+            <w:pPr>
+              <w:spacing w:before="0" w:after="0" w:line="240"/>
+              <w:ind w:right="0" w:left="0" w:firstLine="0"/>
+              <w:jc w:val="left"/>
+              <w:rPr>
+                <w:rFonts w:ascii="Courier New" w:hAnsi="Courier New" w:cs="Courier New" w:eastAsia="Courier New"/>
+                <w:color w:val="auto"/>
+                <w:spacing w:val="0"/>
+                <w:position w:val="0"/>
+                <w:sz w:val="21"/>
+                <w:shd w:fill="auto" w:val="clear"/>
+              </w:rPr>
+            </w:pPr>
+            <w:r>
+              <w:rPr>
+                <w:rFonts w:ascii="Courier New" w:hAnsi="Courier New" w:cs="Courier New" w:eastAsia="Courier New"/>
+                <w:color w:val="auto"/>
+                <w:spacing w:val="0"/>
+                <w:position w:val="0"/>
+                <w:sz w:val="21"/>
+                <w:shd w:fill="auto" w:val="clear"/>
+              </w:rPr>
+              <w:t xml:space="preserve"> </w:t>
+            </w:r>
+          </w:p>
+        </w:tc>
+      </w:tr>
+    </w:tbl>
+    <w:p>
+      <w:pPr>
+        <w:spacing w:before="0" w:after="0" w:line="240"/>
+        <w:ind w:right="0" w:left="0" w:firstLine="0"/>
+        <w:jc w:val="left"/>
+        <w:rPr>
+          <w:rFonts w:ascii="Courier New" w:hAnsi="Courier New" w:cs="Courier New" w:eastAsia="Courier New"/>
+          <w:color w:val="auto"/>
+          <w:spacing w:val="0"/>
+          <w:position w:val="0"/>
+          <w:sz w:val="21"/>
+          <w:shd w:fill="auto" w:val="clear"/>
+        </w:rPr>
+      </w:pPr>
+    </w:p>
+    <w:p>
+      <w:pPr>
+        <w:spacing w:before="0" w:after="0" w:line="240"/>
+        <w:ind w:right="0" w:left="0" w:firstLine="0"/>
+        <w:jc w:val="left"/>
+        <w:rPr>
+          <w:rFonts w:ascii="Courier New" w:hAnsi="Courier New" w:cs="Courier New" w:eastAsia="Courier New"/>
+          <w:color w:val="auto"/>
+          <w:spacing w:val="0"/>
+          <w:position w:val="0"/>
+          <w:sz w:val="21"/>
+          <w:shd w:fill="auto" w:val="clear"/>
+        </w:rPr>
+      </w:pPr>
+    </w:p>
+    <w:p>
+      <w:pPr>
+        <w:spacing w:before="0" w:after="0" w:line="240"/>
+        <w:ind w:right="0" w:left="0" w:firstLine="0"/>
+        <w:jc w:val="left"/>
+        <w:rPr>
+          <w:rFonts w:ascii="Courier New" w:hAnsi="Courier New" w:cs="Courier New" w:eastAsia="Courier New"/>
+          <w:color w:val="auto"/>
+          <w:spacing w:val="0"/>
+          <w:position w:val="0"/>
+          <w:sz w:val="21"/>
+          <w:shd w:fill="auto" w:val="clear"/>
+        </w:rPr>
+      </w:pPr>
+    </w:p>
+    <w:p>
+      <w:pPr>
+        <w:spacing w:before="0" w:after="0" w:line="240"/>
+        <w:ind w:right="0" w:left="0" w:firstLine="0"/>
+        <w:jc w:val="left"/>
+        <w:rPr>
+          <w:rFonts w:ascii="Courier New" w:hAnsi="Courier New" w:cs="Courier New" w:eastAsia="Courier New"/>
+          <w:color w:val="auto"/>
+          <w:spacing w:val="0"/>
+          <w:position w:val="0"/>
+          <w:sz w:val="21"/>
+          <w:shd w:fill="auto" w:val="clear"/>
+        </w:rPr>
+      </w:pPr>
+    </w:p>
     <w:p>
       <w:pPr>
         <w:spacing w:before="0" w:after="0" w:line="240"/>

</xml_diff>